<commit_message>
made a few stuff
</commit_message>
<xml_diff>
--- a/Requirements.docx
+++ b/Requirements.docx
@@ -1,6 +1,6 @@
 
 <file path=word/document.xml><?xml version="1.0" encoding="utf-8"?>
-<w:document xmlns:ve="http://schemas.openxmlformats.org/markup-compatibility/2006" xmlns:o="urn:schemas-microsoft-com:office:office" xmlns:r="http://schemas.openxmlformats.org/officeDocument/2006/relationships" xmlns:m="http://schemas.openxmlformats.org/officeDocument/2006/math" xmlns:v="urn:schemas-microsoft-com:vml" xmlns:wp="http://schemas.openxmlformats.org/drawingml/2006/wordprocessingDrawing" xmlns:w10="urn:schemas-microsoft-com:office:word" xmlns:w="http://schemas.openxmlformats.org/wordprocessingml/2006/main" xmlns:wne="http://schemas.microsoft.com/office/word/2006/wordml">
+<w:document xmlns:wpc="http://schemas.microsoft.com/office/word/2010/wordprocessingCanvas" xmlns:mc="http://schemas.openxmlformats.org/markup-compatibility/2006" xmlns:o="urn:schemas-microsoft-com:office:office" xmlns:r="http://schemas.openxmlformats.org/officeDocument/2006/relationships" xmlns:m="http://schemas.openxmlformats.org/officeDocument/2006/math" xmlns:v="urn:schemas-microsoft-com:vml" xmlns:wp14="http://schemas.microsoft.com/office/word/2010/wordprocessingDrawing" xmlns:wp="http://schemas.openxmlformats.org/drawingml/2006/wordprocessingDrawing" xmlns:w10="urn:schemas-microsoft-com:office:word" xmlns:w="http://schemas.openxmlformats.org/wordprocessingml/2006/main" xmlns:w14="http://schemas.microsoft.com/office/word/2010/wordml" xmlns:w15="http://schemas.microsoft.com/office/word/2012/wordml" xmlns:wpg="http://schemas.microsoft.com/office/word/2010/wordprocessingGroup" xmlns:wpi="http://schemas.microsoft.com/office/word/2010/wordprocessingInk" xmlns:wne="http://schemas.microsoft.com/office/word/2006/wordml" xmlns:wps="http://schemas.microsoft.com/office/word/2010/wordprocessingShape" mc:Ignorable="w14 w15 wp14">
   <w:body>
     <w:p>
       <w:pPr>
@@ -70,7 +70,7 @@
                     </pic:cNvPicPr>
                   </pic:nvPicPr>
                   <pic:blipFill>
-                    <a:blip r:embed="rId4" cstate="print"/>
+                    <a:blip r:embed="rId5" cstate="print"/>
                     <a:srcRect/>
                     <a:stretch>
                       <a:fillRect/>
@@ -123,7 +123,7 @@
                     </pic:cNvPicPr>
                   </pic:nvPicPr>
                   <pic:blipFill>
-                    <a:blip r:embed="rId5" cstate="print"/>
+                    <a:blip r:embed="rId6" cstate="print"/>
                     <a:srcRect/>
                     <a:stretch>
                       <a:fillRect/>
@@ -166,12 +166,33 @@
     </w:p>
     <w:p>
       <w:r>
+        <w:t>-</w:t>
+      </w:r>
+      <w:r>
+        <w:t xml:space="preserve">Should not be too slow </w:t>
+      </w:r>
+      <w:proofErr w:type="gramStart"/>
+      <w:r>
+        <w:t>either ,</w:t>
+      </w:r>
+      <w:proofErr w:type="gramEnd"/>
+      <w:r>
+        <w:t xml:space="preserve"> to allow other customers to use the machine without waiting too long.</w:t>
+      </w:r>
+      <w:bookmarkStart w:id="0" w:name="_GoBack"/>
+      <w:bookmarkEnd w:id="0"/>
+    </w:p>
+    <w:p>
+      <w:r>
         <w:t>Size</w:t>
       </w:r>
       <w:r>
         <w:br/>
         <w:t>-</w:t>
       </w:r>
+      <w:r>
+        <w:t>Not an issue either as long as the hardware has enough memory space to accommodate it.</w:t>
+      </w:r>
     </w:p>
     <w:p>
       <w:r>
@@ -184,12 +205,20 @@
     </w:p>
     <w:p>
       <w:r>
+        <w:t>-Must be simple and easy to use for people with or without any technical experience.</w:t>
+      </w:r>
+    </w:p>
+    <w:p>
+      <w:r>
         <w:t>Reliability</w:t>
       </w:r>
       <w:r>
         <w:br/>
         <w:t>-</w:t>
       </w:r>
+      <w:r>
+        <w:t>Should not fail during a transaction.</w:t>
+      </w:r>
     </w:p>
     <w:p>
       <w:r>
@@ -205,6 +234,7 @@
     </w:p>
     <w:p>
       <w:r>
+        <w:lastRenderedPageBreak/>
         <w:t>Portability</w:t>
       </w:r>
       <w:r>
@@ -222,7 +252,6 @@
         </w:rPr>
       </w:pPr>
       <w:r>
-        <w:lastRenderedPageBreak/>
         <w:t>Functional requirements</w:t>
       </w:r>
       <w:r>
@@ -419,7 +448,6 @@
         </w:rPr>
       </w:pPr>
       <w:r>
-        <w:lastRenderedPageBreak/>
         <w:t>Environment, constraints, etc</w:t>
       </w:r>
       <w:r>
@@ -481,8 +509,128 @@
 </w:document>
 </file>
 
+<file path=word/numbering.xml><?xml version="1.0" encoding="utf-8"?>
+<w:numbering xmlns:wpc="http://schemas.microsoft.com/office/word/2010/wordprocessingCanvas" xmlns:mc="http://schemas.openxmlformats.org/markup-compatibility/2006" xmlns:o="urn:schemas-microsoft-com:office:office" xmlns:r="http://schemas.openxmlformats.org/officeDocument/2006/relationships" xmlns:m="http://schemas.openxmlformats.org/officeDocument/2006/math" xmlns:v="urn:schemas-microsoft-com:vml" xmlns:wp14="http://schemas.microsoft.com/office/word/2010/wordprocessingDrawing" xmlns:wp="http://schemas.openxmlformats.org/drawingml/2006/wordprocessingDrawing" xmlns:w10="urn:schemas-microsoft-com:office:word" xmlns:w="http://schemas.openxmlformats.org/wordprocessingml/2006/main" xmlns:w14="http://schemas.microsoft.com/office/word/2010/wordml" xmlns:w15="http://schemas.microsoft.com/office/word/2012/wordml" xmlns:wpg="http://schemas.microsoft.com/office/word/2010/wordprocessingGroup" xmlns:wpi="http://schemas.microsoft.com/office/word/2010/wordprocessingInk" xmlns:wne="http://schemas.microsoft.com/office/word/2006/wordml" xmlns:wps="http://schemas.microsoft.com/office/word/2010/wordprocessingShape" mc:Ignorable="w14 w15 wp14">
+  <w:abstractNum w:abstractNumId="0" w15:restartNumberingAfterBreak="0">
+    <w:nsid w:val="090F23E3"/>
+    <w:multiLevelType w:val="hybridMultilevel"/>
+    <w:tmpl w:val="A17219B0"/>
+    <w:lvl w:ilvl="0" w:tplc="9CBC7054">
+      <w:numFmt w:val="bullet"/>
+      <w:lvlText w:val="-"/>
+      <w:lvlJc w:val="left"/>
+      <w:pPr>
+        <w:ind w:left="720" w:hanging="360"/>
+      </w:pPr>
+      <w:rPr>
+        <w:rFonts w:ascii="Calibri" w:eastAsiaTheme="minorHAnsi" w:hAnsi="Calibri" w:cstheme="minorBidi" w:hint="default"/>
+      </w:rPr>
+    </w:lvl>
+    <w:lvl w:ilvl="1" w:tplc="10090003" w:tentative="1">
+      <w:start w:val="1"/>
+      <w:numFmt w:val="bullet"/>
+      <w:lvlText w:val="o"/>
+      <w:lvlJc w:val="left"/>
+      <w:pPr>
+        <w:ind w:left="1440" w:hanging="360"/>
+      </w:pPr>
+      <w:rPr>
+        <w:rFonts w:ascii="Courier New" w:hAnsi="Courier New" w:cs="Courier New" w:hint="default"/>
+      </w:rPr>
+    </w:lvl>
+    <w:lvl w:ilvl="2" w:tplc="10090005" w:tentative="1">
+      <w:start w:val="1"/>
+      <w:numFmt w:val="bullet"/>
+      <w:lvlText w:val=""/>
+      <w:lvlJc w:val="left"/>
+      <w:pPr>
+        <w:ind w:left="2160" w:hanging="360"/>
+      </w:pPr>
+      <w:rPr>
+        <w:rFonts w:ascii="Wingdings" w:hAnsi="Wingdings" w:hint="default"/>
+      </w:rPr>
+    </w:lvl>
+    <w:lvl w:ilvl="3" w:tplc="10090001" w:tentative="1">
+      <w:start w:val="1"/>
+      <w:numFmt w:val="bullet"/>
+      <w:lvlText w:val=""/>
+      <w:lvlJc w:val="left"/>
+      <w:pPr>
+        <w:ind w:left="2880" w:hanging="360"/>
+      </w:pPr>
+      <w:rPr>
+        <w:rFonts w:ascii="Symbol" w:hAnsi="Symbol" w:hint="default"/>
+      </w:rPr>
+    </w:lvl>
+    <w:lvl w:ilvl="4" w:tplc="10090003" w:tentative="1">
+      <w:start w:val="1"/>
+      <w:numFmt w:val="bullet"/>
+      <w:lvlText w:val="o"/>
+      <w:lvlJc w:val="left"/>
+      <w:pPr>
+        <w:ind w:left="3600" w:hanging="360"/>
+      </w:pPr>
+      <w:rPr>
+        <w:rFonts w:ascii="Courier New" w:hAnsi="Courier New" w:cs="Courier New" w:hint="default"/>
+      </w:rPr>
+    </w:lvl>
+    <w:lvl w:ilvl="5" w:tplc="10090005" w:tentative="1">
+      <w:start w:val="1"/>
+      <w:numFmt w:val="bullet"/>
+      <w:lvlText w:val=""/>
+      <w:lvlJc w:val="left"/>
+      <w:pPr>
+        <w:ind w:left="4320" w:hanging="360"/>
+      </w:pPr>
+      <w:rPr>
+        <w:rFonts w:ascii="Wingdings" w:hAnsi="Wingdings" w:hint="default"/>
+      </w:rPr>
+    </w:lvl>
+    <w:lvl w:ilvl="6" w:tplc="10090001" w:tentative="1">
+      <w:start w:val="1"/>
+      <w:numFmt w:val="bullet"/>
+      <w:lvlText w:val=""/>
+      <w:lvlJc w:val="left"/>
+      <w:pPr>
+        <w:ind w:left="5040" w:hanging="360"/>
+      </w:pPr>
+      <w:rPr>
+        <w:rFonts w:ascii="Symbol" w:hAnsi="Symbol" w:hint="default"/>
+      </w:rPr>
+    </w:lvl>
+    <w:lvl w:ilvl="7" w:tplc="10090003" w:tentative="1">
+      <w:start w:val="1"/>
+      <w:numFmt w:val="bullet"/>
+      <w:lvlText w:val="o"/>
+      <w:lvlJc w:val="left"/>
+      <w:pPr>
+        <w:ind w:left="5760" w:hanging="360"/>
+      </w:pPr>
+      <w:rPr>
+        <w:rFonts w:ascii="Courier New" w:hAnsi="Courier New" w:cs="Courier New" w:hint="default"/>
+      </w:rPr>
+    </w:lvl>
+    <w:lvl w:ilvl="8" w:tplc="10090005" w:tentative="1">
+      <w:start w:val="1"/>
+      <w:numFmt w:val="bullet"/>
+      <w:lvlText w:val=""/>
+      <w:lvlJc w:val="left"/>
+      <w:pPr>
+        <w:ind w:left="6480" w:hanging="360"/>
+      </w:pPr>
+      <w:rPr>
+        <w:rFonts w:ascii="Wingdings" w:hAnsi="Wingdings" w:hint="default"/>
+      </w:rPr>
+    </w:lvl>
+  </w:abstractNum>
+  <w:num w:numId="1">
+    <w:abstractNumId w:val="0"/>
+  </w:num>
+</w:numbering>
+</file>
+
 <file path=word/styles.xml><?xml version="1.0" encoding="utf-8"?>
-<w:styles xmlns:r="http://schemas.openxmlformats.org/officeDocument/2006/relationships" xmlns:w="http://schemas.openxmlformats.org/wordprocessingml/2006/main">
+<w:styles xmlns:mc="http://schemas.openxmlformats.org/markup-compatibility/2006" xmlns:r="http://schemas.openxmlformats.org/officeDocument/2006/relationships" xmlns:w="http://schemas.openxmlformats.org/wordprocessingml/2006/main" xmlns:w14="http://schemas.microsoft.com/office/word/2010/wordml" xmlns:w15="http://schemas.microsoft.com/office/word/2012/wordml" mc:Ignorable="w14 w15">
   <w:docDefaults>
     <w:rPrDefault>
       <w:rPr>
@@ -498,144 +646,378 @@
       </w:pPr>
     </w:pPrDefault>
   </w:docDefaults>
-  <w:latentStyles w:defLockedState="0" w:defUIPriority="99" w:defSemiHidden="1" w:defUnhideWhenUsed="1" w:defQFormat="0" w:count="267">
-    <w:lsdException w:name="Normal" w:semiHidden="0" w:uiPriority="0" w:unhideWhenUsed="0" w:qFormat="1"/>
-    <w:lsdException w:name="heading 1" w:semiHidden="0" w:uiPriority="9" w:unhideWhenUsed="0" w:qFormat="1"/>
-    <w:lsdException w:name="heading 2" w:uiPriority="9" w:qFormat="1"/>
-    <w:lsdException w:name="heading 3" w:uiPriority="9" w:qFormat="1"/>
-    <w:lsdException w:name="heading 4" w:uiPriority="9" w:qFormat="1"/>
-    <w:lsdException w:name="heading 5" w:uiPriority="9" w:qFormat="1"/>
-    <w:lsdException w:name="heading 6" w:uiPriority="9" w:qFormat="1"/>
-    <w:lsdException w:name="heading 7" w:uiPriority="9" w:qFormat="1"/>
-    <w:lsdException w:name="heading 8" w:uiPriority="9" w:qFormat="1"/>
-    <w:lsdException w:name="heading 9" w:uiPriority="9" w:qFormat="1"/>
-    <w:lsdException w:name="toc 1" w:uiPriority="39"/>
-    <w:lsdException w:name="toc 2" w:uiPriority="39"/>
-    <w:lsdException w:name="toc 3" w:uiPriority="39"/>
-    <w:lsdException w:name="toc 4" w:uiPriority="39"/>
-    <w:lsdException w:name="toc 5" w:uiPriority="39"/>
-    <w:lsdException w:name="toc 6" w:uiPriority="39"/>
-    <w:lsdException w:name="toc 7" w:uiPriority="39"/>
-    <w:lsdException w:name="toc 8" w:uiPriority="39"/>
-    <w:lsdException w:name="toc 9" w:uiPriority="39"/>
-    <w:lsdException w:name="caption" w:uiPriority="35" w:qFormat="1"/>
-    <w:lsdException w:name="Title" w:semiHidden="0" w:uiPriority="10" w:unhideWhenUsed="0" w:qFormat="1"/>
-    <w:lsdException w:name="Default Paragraph Font" w:uiPriority="1"/>
-    <w:lsdException w:name="Subtitle" w:semiHidden="0" w:uiPriority="11" w:unhideWhenUsed="0" w:qFormat="1"/>
-    <w:lsdException w:name="Strong" w:semiHidden="0" w:uiPriority="22" w:unhideWhenUsed="0" w:qFormat="1"/>
-    <w:lsdException w:name="Emphasis" w:semiHidden="0" w:uiPriority="20" w:unhideWhenUsed="0" w:qFormat="1"/>
-    <w:lsdException w:name="Table Grid" w:semiHidden="0" w:uiPriority="59" w:unhideWhenUsed="0"/>
-    <w:lsdException w:name="Placeholder Text" w:unhideWhenUsed="0"/>
-    <w:lsdException w:name="No Spacing" w:semiHidden="0" w:uiPriority="1" w:unhideWhenUsed="0" w:qFormat="1"/>
-    <w:lsdException w:name="Light Shading" w:semiHidden="0" w:uiPriority="60" w:unhideWhenUsed="0"/>
-    <w:lsdException w:name="Light List" w:semiHidden="0" w:uiPriority="61" w:unhideWhenUsed="0"/>
-    <w:lsdException w:name="Light Grid" w:semiHidden="0" w:uiPriority="62" w:unhideWhenUsed="0"/>
-    <w:lsdException w:name="Medium Shading 1" w:semiHidden="0" w:uiPriority="63" w:unhideWhenUsed="0"/>
-    <w:lsdException w:name="Medium Shading 2" w:semiHidden="0" w:uiPriority="64" w:unhideWhenUsed="0"/>
-    <w:lsdException w:name="Medium List 1" w:semiHidden="0" w:uiPriority="65" w:unhideWhenUsed="0"/>
-    <w:lsdException w:name="Medium List 2" w:semiHidden="0" w:uiPriority="66" w:unhideWhenUsed="0"/>
-    <w:lsdException w:name="Medium Grid 1" w:semiHidden="0" w:uiPriority="67" w:unhideWhenUsed="0"/>
-    <w:lsdException w:name="Medium Grid 2" w:semiHidden="0" w:uiPriority="68" w:unhideWhenUsed="0"/>
-    <w:lsdException w:name="Medium Grid 3" w:semiHidden="0" w:uiPriority="69" w:unhideWhenUsed="0"/>
-    <w:lsdException w:name="Dark List" w:semiHidden="0" w:uiPriority="70" w:unhideWhenUsed="0"/>
-    <w:lsdException w:name="Colorful Shading" w:semiHidden="0" w:uiPriority="71" w:unhideWhenUsed="0"/>
-    <w:lsdException w:name="Colorful List" w:semiHidden="0" w:uiPriority="72" w:unhideWhenUsed="0"/>
-    <w:lsdException w:name="Colorful Grid" w:semiHidden="0" w:uiPriority="73" w:unhideWhenUsed="0"/>
-    <w:lsdException w:name="Light Shading Accent 1" w:semiHidden="0" w:uiPriority="60" w:unhideWhenUsed="0"/>
-    <w:lsdException w:name="Light List Accent 1" w:semiHidden="0" w:uiPriority="61" w:unhideWhenUsed="0"/>
-    <w:lsdException w:name="Light Grid Accent 1" w:semiHidden="0" w:uiPriority="62" w:unhideWhenUsed="0"/>
-    <w:lsdException w:name="Medium Shading 1 Accent 1" w:semiHidden="0" w:uiPriority="63" w:unhideWhenUsed="0"/>
-    <w:lsdException w:name="Medium Shading 2 Accent 1" w:semiHidden="0" w:uiPriority="64" w:unhideWhenUsed="0"/>
-    <w:lsdException w:name="Medium List 1 Accent 1" w:semiHidden="0" w:uiPriority="65" w:unhideWhenUsed="0"/>
-    <w:lsdException w:name="Revision" w:unhideWhenUsed="0"/>
-    <w:lsdException w:name="List Paragraph" w:semiHidden="0" w:uiPriority="34" w:unhideWhenUsed="0" w:qFormat="1"/>
-    <w:lsdException w:name="Quote" w:semiHidden="0" w:uiPriority="29" w:unhideWhenUsed="0" w:qFormat="1"/>
-    <w:lsdException w:name="Intense Quote" w:semiHidden="0" w:uiPriority="30" w:unhideWhenUsed="0" w:qFormat="1"/>
-    <w:lsdException w:name="Medium List 2 Accent 1" w:semiHidden="0" w:uiPriority="66" w:unhideWhenUsed="0"/>
-    <w:lsdException w:name="Medium Grid 1 Accent 1" w:semiHidden="0" w:uiPriority="67" w:unhideWhenUsed="0"/>
-    <w:lsdException w:name="Medium Grid 2 Accent 1" w:semiHidden="0" w:uiPriority="68" w:unhideWhenUsed="0"/>
-    <w:lsdException w:name="Medium Grid 3 Accent 1" w:semiHidden="0" w:uiPriority="69" w:unhideWhenUsed="0"/>
-    <w:lsdException w:name="Dark List Accent 1" w:semiHidden="0" w:uiPriority="70" w:unhideWhenUsed="0"/>
-    <w:lsdException w:name="Colorful Shading Accent 1" w:semiHidden="0" w:uiPriority="71" w:unhideWhenUsed="0"/>
-    <w:lsdException w:name="Colorful List Accent 1" w:semiHidden="0" w:uiPriority="72" w:unhideWhenUsed="0"/>
-    <w:lsdException w:name="Colorful Grid Accent 1" w:semiHidden="0" w:uiPriority="73" w:unhideWhenUsed="0"/>
-    <w:lsdException w:name="Light Shading Accent 2" w:semiHidden="0" w:uiPriority="60" w:unhideWhenUsed="0"/>
-    <w:lsdException w:name="Light List Accent 2" w:semiHidden="0" w:uiPriority="61" w:unhideWhenUsed="0"/>
-    <w:lsdException w:name="Light Grid Accent 2" w:semiHidden="0" w:uiPriority="62" w:unhideWhenUsed="0"/>
-    <w:lsdException w:name="Medium Shading 1 Accent 2" w:semiHidden="0" w:uiPriority="63" w:unhideWhenUsed="0"/>
-    <w:lsdException w:name="Medium Shading 2 Accent 2" w:semiHidden="0" w:uiPriority="64" w:unhideWhenUsed="0"/>
-    <w:lsdException w:name="Medium List 1 Accent 2" w:semiHidden="0" w:uiPriority="65" w:unhideWhenUsed="0"/>
-    <w:lsdException w:name="Medium List 2 Accent 2" w:semiHidden="0" w:uiPriority="66" w:unhideWhenUsed="0"/>
-    <w:lsdException w:name="Medium Grid 1 Accent 2" w:semiHidden="0" w:uiPriority="67" w:unhideWhenUsed="0"/>
-    <w:lsdException w:name="Medium Grid 2 Accent 2" w:semiHidden="0" w:uiPriority="68" w:unhideWhenUsed="0"/>
-    <w:lsdException w:name="Medium Grid 3 Accent 2" w:semiHidden="0" w:uiPriority="69" w:unhideWhenUsed="0"/>
-    <w:lsdException w:name="Dark List Accent 2" w:semiHidden="0" w:uiPriority="70" w:unhideWhenUsed="0"/>
-    <w:lsdException w:name="Colorful Shading Accent 2" w:semiHidden="0" w:uiPriority="71" w:unhideWhenUsed="0"/>
-    <w:lsdException w:name="Colorful List Accent 2" w:semiHidden="0" w:uiPriority="72" w:unhideWhenUsed="0"/>
-    <w:lsdException w:name="Colorful Grid Accent 2" w:semiHidden="0" w:uiPriority="73" w:unhideWhenUsed="0"/>
-    <w:lsdException w:name="Light Shading Accent 3" w:semiHidden="0" w:uiPriority="60" w:unhideWhenUsed="0"/>
-    <w:lsdException w:name="Light List Accent 3" w:semiHidden="0" w:uiPriority="61" w:unhideWhenUsed="0"/>
-    <w:lsdException w:name="Light Grid Accent 3" w:semiHidden="0" w:uiPriority="62" w:unhideWhenUsed="0"/>
-    <w:lsdException w:name="Medium Shading 1 Accent 3" w:semiHidden="0" w:uiPriority="63" w:unhideWhenUsed="0"/>
-    <w:lsdException w:name="Medium Shading 2 Accent 3" w:semiHidden="0" w:uiPriority="64" w:unhideWhenUsed="0"/>
-    <w:lsdException w:name="Medium List 1 Accent 3" w:semiHidden="0" w:uiPriority="65" w:unhideWhenUsed="0"/>
-    <w:lsdException w:name="Medium List 2 Accent 3" w:semiHidden="0" w:uiPriority="66" w:unhideWhenUsed="0"/>
-    <w:lsdException w:name="Medium Grid 1 Accent 3" w:semiHidden="0" w:uiPriority="67" w:unhideWhenUsed="0"/>
-    <w:lsdException w:name="Medium Grid 2 Accent 3" w:semiHidden="0" w:uiPriority="68" w:unhideWhenUsed="0"/>
-    <w:lsdException w:name="Medium Grid 3 Accent 3" w:semiHidden="0" w:uiPriority="69" w:unhideWhenUsed="0"/>
-    <w:lsdException w:name="Dark List Accent 3" w:semiHidden="0" w:uiPriority="70" w:unhideWhenUsed="0"/>
-    <w:lsdException w:name="Colorful Shading Accent 3" w:semiHidden="0" w:uiPriority="71" w:unhideWhenUsed="0"/>
-    <w:lsdException w:name="Colorful List Accent 3" w:semiHidden="0" w:uiPriority="72" w:unhideWhenUsed="0"/>
-    <w:lsdException w:name="Colorful Grid Accent 3" w:semiHidden="0" w:uiPriority="73" w:unhideWhenUsed="0"/>
-    <w:lsdException w:name="Light Shading Accent 4" w:semiHidden="0" w:uiPriority="60" w:unhideWhenUsed="0"/>
-    <w:lsdException w:name="Light List Accent 4" w:semiHidden="0" w:uiPriority="61" w:unhideWhenUsed="0"/>
-    <w:lsdException w:name="Light Grid Accent 4" w:semiHidden="0" w:uiPriority="62" w:unhideWhenUsed="0"/>
-    <w:lsdException w:name="Medium Shading 1 Accent 4" w:semiHidden="0" w:uiPriority="63" w:unhideWhenUsed="0"/>
-    <w:lsdException w:name="Medium Shading 2 Accent 4" w:semiHidden="0" w:uiPriority="64" w:unhideWhenUsed="0"/>
-    <w:lsdException w:name="Medium List 1 Accent 4" w:semiHidden="0" w:uiPriority="65" w:unhideWhenUsed="0"/>
-    <w:lsdException w:name="Medium List 2 Accent 4" w:semiHidden="0" w:uiPriority="66" w:unhideWhenUsed="0"/>
-    <w:lsdException w:name="Medium Grid 1 Accent 4" w:semiHidden="0" w:uiPriority="67" w:unhideWhenUsed="0"/>
-    <w:lsdException w:name="Medium Grid 2 Accent 4" w:semiHidden="0" w:uiPriority="68" w:unhideWhenUsed="0"/>
-    <w:lsdException w:name="Medium Grid 3 Accent 4" w:semiHidden="0" w:uiPriority="69" w:unhideWhenUsed="0"/>
-    <w:lsdException w:name="Dark List Accent 4" w:semiHidden="0" w:uiPriority="70" w:unhideWhenUsed="0"/>
-    <w:lsdException w:name="Colorful Shading Accent 4" w:semiHidden="0" w:uiPriority="71" w:unhideWhenUsed="0"/>
-    <w:lsdException w:name="Colorful List Accent 4" w:semiHidden="0" w:uiPriority="72" w:unhideWhenUsed="0"/>
-    <w:lsdException w:name="Colorful Grid Accent 4" w:semiHidden="0" w:uiPriority="73" w:unhideWhenUsed="0"/>
-    <w:lsdException w:name="Light Shading Accent 5" w:semiHidden="0" w:uiPriority="60" w:unhideWhenUsed="0"/>
-    <w:lsdException w:name="Light List Accent 5" w:semiHidden="0" w:uiPriority="61" w:unhideWhenUsed="0"/>
-    <w:lsdException w:name="Light Grid Accent 5" w:semiHidden="0" w:uiPriority="62" w:unhideWhenUsed="0"/>
-    <w:lsdException w:name="Medium Shading 1 Accent 5" w:semiHidden="0" w:uiPriority="63" w:unhideWhenUsed="0"/>
-    <w:lsdException w:name="Medium Shading 2 Accent 5" w:semiHidden="0" w:uiPriority="64" w:unhideWhenUsed="0"/>
-    <w:lsdException w:name="Medium List 1 Accent 5" w:semiHidden="0" w:uiPriority="65" w:unhideWhenUsed="0"/>
-    <w:lsdException w:name="Medium List 2 Accent 5" w:semiHidden="0" w:uiPriority="66" w:unhideWhenUsed="0"/>
-    <w:lsdException w:name="Medium Grid 1 Accent 5" w:semiHidden="0" w:uiPriority="67" w:unhideWhenUsed="0"/>
-    <w:lsdException w:name="Medium Grid 2 Accent 5" w:semiHidden="0" w:uiPriority="68" w:unhideWhenUsed="0"/>
-    <w:lsdException w:name="Medium Grid 3 Accent 5" w:semiHidden="0" w:uiPriority="69" w:unhideWhenUsed="0"/>
-    <w:lsdException w:name="Dark List Accent 5" w:semiHidden="0" w:uiPriority="70" w:unhideWhenUsed="0"/>
-    <w:lsdException w:name="Colorful Shading Accent 5" w:semiHidden="0" w:uiPriority="71" w:unhideWhenUsed="0"/>
-    <w:lsdException w:name="Colorful List Accent 5" w:semiHidden="0" w:uiPriority="72" w:unhideWhenUsed="0"/>
-    <w:lsdException w:name="Colorful Grid Accent 5" w:semiHidden="0" w:uiPriority="73" w:unhideWhenUsed="0"/>
-    <w:lsdException w:name="Light Shading Accent 6" w:semiHidden="0" w:uiPriority="60" w:unhideWhenUsed="0"/>
-    <w:lsdException w:name="Light List Accent 6" w:semiHidden="0" w:uiPriority="61" w:unhideWhenUsed="0"/>
-    <w:lsdException w:name="Light Grid Accent 6" w:semiHidden="0" w:uiPriority="62" w:unhideWhenUsed="0"/>
-    <w:lsdException w:name="Medium Shading 1 Accent 6" w:semiHidden="0" w:uiPriority="63" w:unhideWhenUsed="0"/>
-    <w:lsdException w:name="Medium Shading 2 Accent 6" w:semiHidden="0" w:uiPriority="64" w:unhideWhenUsed="0"/>
-    <w:lsdException w:name="Medium List 1 Accent 6" w:semiHidden="0" w:uiPriority="65" w:unhideWhenUsed="0"/>
-    <w:lsdException w:name="Medium List 2 Accent 6" w:semiHidden="0" w:uiPriority="66" w:unhideWhenUsed="0"/>
-    <w:lsdException w:name="Medium Grid 1 Accent 6" w:semiHidden="0" w:uiPriority="67" w:unhideWhenUsed="0"/>
-    <w:lsdException w:name="Medium Grid 2 Accent 6" w:semiHidden="0" w:uiPriority="68" w:unhideWhenUsed="0"/>
-    <w:lsdException w:name="Medium Grid 3 Accent 6" w:semiHidden="0" w:uiPriority="69" w:unhideWhenUsed="0"/>
-    <w:lsdException w:name="Dark List Accent 6" w:semiHidden="0" w:uiPriority="70" w:unhideWhenUsed="0"/>
-    <w:lsdException w:name="Colorful Shading Accent 6" w:semiHidden="0" w:uiPriority="71" w:unhideWhenUsed="0"/>
-    <w:lsdException w:name="Colorful List Accent 6" w:semiHidden="0" w:uiPriority="72" w:unhideWhenUsed="0"/>
-    <w:lsdException w:name="Colorful Grid Accent 6" w:semiHidden="0" w:uiPriority="73" w:unhideWhenUsed="0"/>
-    <w:lsdException w:name="Subtle Emphasis" w:semiHidden="0" w:uiPriority="19" w:unhideWhenUsed="0" w:qFormat="1"/>
-    <w:lsdException w:name="Intense Emphasis" w:semiHidden="0" w:uiPriority="21" w:unhideWhenUsed="0" w:qFormat="1"/>
-    <w:lsdException w:name="Subtle Reference" w:semiHidden="0" w:uiPriority="31" w:unhideWhenUsed="0" w:qFormat="1"/>
-    <w:lsdException w:name="Intense Reference" w:semiHidden="0" w:uiPriority="32" w:unhideWhenUsed="0" w:qFormat="1"/>
-    <w:lsdException w:name="Book Title" w:semiHidden="0" w:uiPriority="33" w:unhideWhenUsed="0" w:qFormat="1"/>
-    <w:lsdException w:name="Bibliography" w:uiPriority="37"/>
-    <w:lsdException w:name="TOC Heading" w:uiPriority="39" w:qFormat="1"/>
+  <w:latentStyles w:defLockedState="0" w:defUIPriority="99" w:defSemiHidden="0" w:defUnhideWhenUsed="0" w:defQFormat="0" w:count="371">
+    <w:lsdException w:name="Normal" w:uiPriority="0" w:qFormat="1"/>
+    <w:lsdException w:name="heading 1" w:uiPriority="9" w:qFormat="1"/>
+    <w:lsdException w:name="heading 2" w:semiHidden="1" w:uiPriority="9" w:unhideWhenUsed="1" w:qFormat="1"/>
+    <w:lsdException w:name="heading 3" w:semiHidden="1" w:uiPriority="9" w:unhideWhenUsed="1" w:qFormat="1"/>
+    <w:lsdException w:name="heading 4" w:semiHidden="1" w:uiPriority="9" w:unhideWhenUsed="1" w:qFormat="1"/>
+    <w:lsdException w:name="heading 5" w:semiHidden="1" w:uiPriority="9" w:unhideWhenUsed="1" w:qFormat="1"/>
+    <w:lsdException w:name="heading 6" w:semiHidden="1" w:uiPriority="9" w:unhideWhenUsed="1" w:qFormat="1"/>
+    <w:lsdException w:name="heading 7" w:semiHidden="1" w:uiPriority="9" w:unhideWhenUsed="1" w:qFormat="1"/>
+    <w:lsdException w:name="heading 8" w:semiHidden="1" w:uiPriority="9" w:unhideWhenUsed="1" w:qFormat="1"/>
+    <w:lsdException w:name="heading 9" w:semiHidden="1" w:uiPriority="9" w:unhideWhenUsed="1" w:qFormat="1"/>
+    <w:lsdException w:name="index 1" w:semiHidden="1" w:unhideWhenUsed="1"/>
+    <w:lsdException w:name="index 2" w:semiHidden="1" w:unhideWhenUsed="1"/>
+    <w:lsdException w:name="index 3" w:semiHidden="1" w:unhideWhenUsed="1"/>
+    <w:lsdException w:name="index 4" w:semiHidden="1" w:unhideWhenUsed="1"/>
+    <w:lsdException w:name="index 5" w:semiHidden="1" w:unhideWhenUsed="1"/>
+    <w:lsdException w:name="index 6" w:semiHidden="1" w:unhideWhenUsed="1"/>
+    <w:lsdException w:name="index 7" w:semiHidden="1" w:unhideWhenUsed="1"/>
+    <w:lsdException w:name="index 8" w:semiHidden="1" w:unhideWhenUsed="1"/>
+    <w:lsdException w:name="index 9" w:semiHidden="1" w:unhideWhenUsed="1"/>
+    <w:lsdException w:name="toc 1" w:semiHidden="1" w:uiPriority="39" w:unhideWhenUsed="1"/>
+    <w:lsdException w:name="toc 2" w:semiHidden="1" w:uiPriority="39" w:unhideWhenUsed="1"/>
+    <w:lsdException w:name="toc 3" w:semiHidden="1" w:uiPriority="39" w:unhideWhenUsed="1"/>
+    <w:lsdException w:name="toc 4" w:semiHidden="1" w:uiPriority="39" w:unhideWhenUsed="1"/>
+    <w:lsdException w:name="toc 5" w:semiHidden="1" w:uiPriority="39" w:unhideWhenUsed="1"/>
+    <w:lsdException w:name="toc 6" w:semiHidden="1" w:uiPriority="39" w:unhideWhenUsed="1"/>
+    <w:lsdException w:name="toc 7" w:semiHidden="1" w:uiPriority="39" w:unhideWhenUsed="1"/>
+    <w:lsdException w:name="toc 8" w:semiHidden="1" w:uiPriority="39" w:unhideWhenUsed="1"/>
+    <w:lsdException w:name="toc 9" w:semiHidden="1" w:uiPriority="39" w:unhideWhenUsed="1"/>
+    <w:lsdException w:name="Normal Indent" w:semiHidden="1" w:unhideWhenUsed="1"/>
+    <w:lsdException w:name="footnote text" w:semiHidden="1" w:unhideWhenUsed="1"/>
+    <w:lsdException w:name="annotation text" w:semiHidden="1" w:unhideWhenUsed="1"/>
+    <w:lsdException w:name="header" w:semiHidden="1" w:unhideWhenUsed="1"/>
+    <w:lsdException w:name="footer" w:semiHidden="1" w:unhideWhenUsed="1"/>
+    <w:lsdException w:name="index heading" w:semiHidden="1" w:unhideWhenUsed="1"/>
+    <w:lsdException w:name="caption" w:semiHidden="1" w:uiPriority="35" w:unhideWhenUsed="1" w:qFormat="1"/>
+    <w:lsdException w:name="table of figures" w:semiHidden="1" w:unhideWhenUsed="1"/>
+    <w:lsdException w:name="envelope address" w:semiHidden="1" w:unhideWhenUsed="1"/>
+    <w:lsdException w:name="envelope return" w:semiHidden="1" w:unhideWhenUsed="1"/>
+    <w:lsdException w:name="footnote reference" w:semiHidden="1" w:unhideWhenUsed="1"/>
+    <w:lsdException w:name="annotation reference" w:semiHidden="1" w:unhideWhenUsed="1"/>
+    <w:lsdException w:name="line number" w:semiHidden="1" w:unhideWhenUsed="1"/>
+    <w:lsdException w:name="page number" w:semiHidden="1" w:unhideWhenUsed="1"/>
+    <w:lsdException w:name="endnote reference" w:semiHidden="1" w:unhideWhenUsed="1"/>
+    <w:lsdException w:name="endnote text" w:semiHidden="1" w:unhideWhenUsed="1"/>
+    <w:lsdException w:name="table of authorities" w:semiHidden="1" w:unhideWhenUsed="1"/>
+    <w:lsdException w:name="macro" w:semiHidden="1" w:unhideWhenUsed="1"/>
+    <w:lsdException w:name="toa heading" w:semiHidden="1" w:unhideWhenUsed="1"/>
+    <w:lsdException w:name="List" w:semiHidden="1" w:unhideWhenUsed="1"/>
+    <w:lsdException w:name="List Bullet" w:semiHidden="1" w:unhideWhenUsed="1"/>
+    <w:lsdException w:name="List Number" w:semiHidden="1" w:unhideWhenUsed="1"/>
+    <w:lsdException w:name="List 2" w:semiHidden="1" w:unhideWhenUsed="1"/>
+    <w:lsdException w:name="List 3" w:semiHidden="1" w:unhideWhenUsed="1"/>
+    <w:lsdException w:name="List 4" w:semiHidden="1" w:unhideWhenUsed="1"/>
+    <w:lsdException w:name="List 5" w:semiHidden="1" w:unhideWhenUsed="1"/>
+    <w:lsdException w:name="List Bullet 2" w:semiHidden="1" w:unhideWhenUsed="1"/>
+    <w:lsdException w:name="List Bullet 3" w:semiHidden="1" w:unhideWhenUsed="1"/>
+    <w:lsdException w:name="List Bullet 4" w:semiHidden="1" w:unhideWhenUsed="1"/>
+    <w:lsdException w:name="List Bullet 5" w:semiHidden="1" w:unhideWhenUsed="1"/>
+    <w:lsdException w:name="List Number 2" w:semiHidden="1" w:unhideWhenUsed="1"/>
+    <w:lsdException w:name="List Number 3" w:semiHidden="1" w:unhideWhenUsed="1"/>
+    <w:lsdException w:name="List Number 4" w:semiHidden="1" w:unhideWhenUsed="1"/>
+    <w:lsdException w:name="List Number 5" w:semiHidden="1" w:unhideWhenUsed="1"/>
+    <w:lsdException w:name="Title" w:uiPriority="10" w:qFormat="1"/>
+    <w:lsdException w:name="Closing" w:semiHidden="1" w:unhideWhenUsed="1"/>
+    <w:lsdException w:name="Signature" w:semiHidden="1" w:unhideWhenUsed="1"/>
+    <w:lsdException w:name="Default Paragraph Font" w:semiHidden="1" w:uiPriority="1" w:unhideWhenUsed="1"/>
+    <w:lsdException w:name="Body Text" w:semiHidden="1" w:unhideWhenUsed="1"/>
+    <w:lsdException w:name="Body Text Indent" w:semiHidden="1" w:unhideWhenUsed="1"/>
+    <w:lsdException w:name="List Continue" w:semiHidden="1" w:unhideWhenUsed="1"/>
+    <w:lsdException w:name="List Continue 2" w:semiHidden="1" w:unhideWhenUsed="1"/>
+    <w:lsdException w:name="List Continue 3" w:semiHidden="1" w:unhideWhenUsed="1"/>
+    <w:lsdException w:name="List Continue 4" w:semiHidden="1" w:unhideWhenUsed="1"/>
+    <w:lsdException w:name="List Continue 5" w:semiHidden="1" w:unhideWhenUsed="1"/>
+    <w:lsdException w:name="Message Header" w:semiHidden="1" w:unhideWhenUsed="1"/>
+    <w:lsdException w:name="Subtitle" w:uiPriority="11" w:qFormat="1"/>
+    <w:lsdException w:name="Salutation" w:semiHidden="1" w:unhideWhenUsed="1"/>
+    <w:lsdException w:name="Date" w:semiHidden="1" w:unhideWhenUsed="1"/>
+    <w:lsdException w:name="Body Text First Indent" w:semiHidden="1" w:unhideWhenUsed="1"/>
+    <w:lsdException w:name="Body Text First Indent 2" w:semiHidden="1" w:unhideWhenUsed="1"/>
+    <w:lsdException w:name="Note Heading" w:semiHidden="1" w:unhideWhenUsed="1"/>
+    <w:lsdException w:name="Body Text 2" w:semiHidden="1" w:unhideWhenUsed="1"/>
+    <w:lsdException w:name="Body Text 3" w:semiHidden="1" w:unhideWhenUsed="1"/>
+    <w:lsdException w:name="Body Text Indent 2" w:semiHidden="1" w:unhideWhenUsed="1"/>
+    <w:lsdException w:name="Body Text Indent 3" w:semiHidden="1" w:unhideWhenUsed="1"/>
+    <w:lsdException w:name="Block Text" w:semiHidden="1" w:unhideWhenUsed="1"/>
+    <w:lsdException w:name="Hyperlink" w:semiHidden="1" w:unhideWhenUsed="1"/>
+    <w:lsdException w:name="FollowedHyperlink" w:semiHidden="1" w:unhideWhenUsed="1"/>
+    <w:lsdException w:name="Strong" w:uiPriority="22" w:qFormat="1"/>
+    <w:lsdException w:name="Emphasis" w:uiPriority="20" w:qFormat="1"/>
+    <w:lsdException w:name="Document Map" w:semiHidden="1" w:unhideWhenUsed="1"/>
+    <w:lsdException w:name="Plain Text" w:semiHidden="1" w:unhideWhenUsed="1"/>
+    <w:lsdException w:name="E-mail Signature" w:semiHidden="1" w:unhideWhenUsed="1"/>
+    <w:lsdException w:name="HTML Top of Form" w:semiHidden="1" w:unhideWhenUsed="1"/>
+    <w:lsdException w:name="HTML Bottom of Form" w:semiHidden="1" w:unhideWhenUsed="1"/>
+    <w:lsdException w:name="Normal (Web)" w:semiHidden="1" w:unhideWhenUsed="1"/>
+    <w:lsdException w:name="HTML Acronym" w:semiHidden="1" w:unhideWhenUsed="1"/>
+    <w:lsdException w:name="HTML Address" w:semiHidden="1" w:unhideWhenUsed="1"/>
+    <w:lsdException w:name="HTML Cite" w:semiHidden="1" w:unhideWhenUsed="1"/>
+    <w:lsdException w:name="HTML Code" w:semiHidden="1" w:unhideWhenUsed="1"/>
+    <w:lsdException w:name="HTML Definition" w:semiHidden="1" w:unhideWhenUsed="1"/>
+    <w:lsdException w:name="HTML Keyboard" w:semiHidden="1" w:unhideWhenUsed="1"/>
+    <w:lsdException w:name="HTML Preformatted" w:semiHidden="1" w:unhideWhenUsed="1"/>
+    <w:lsdException w:name="HTML Sample" w:semiHidden="1" w:unhideWhenUsed="1"/>
+    <w:lsdException w:name="HTML Typewriter" w:semiHidden="1" w:unhideWhenUsed="1"/>
+    <w:lsdException w:name="HTML Variable" w:semiHidden="1" w:unhideWhenUsed="1"/>
+    <w:lsdException w:name="Normal Table" w:semiHidden="1" w:unhideWhenUsed="1"/>
+    <w:lsdException w:name="annotation subject" w:semiHidden="1" w:unhideWhenUsed="1"/>
+    <w:lsdException w:name="No List" w:semiHidden="1" w:unhideWhenUsed="1"/>
+    <w:lsdException w:name="Outline List 1" w:semiHidden="1" w:unhideWhenUsed="1"/>
+    <w:lsdException w:name="Outline List 2" w:semiHidden="1" w:unhideWhenUsed="1"/>
+    <w:lsdException w:name="Outline List 3" w:semiHidden="1" w:unhideWhenUsed="1"/>
+    <w:lsdException w:name="Table Simple 1" w:semiHidden="1" w:unhideWhenUsed="1"/>
+    <w:lsdException w:name="Table Simple 2" w:semiHidden="1" w:unhideWhenUsed="1"/>
+    <w:lsdException w:name="Table Simple 3" w:semiHidden="1" w:unhideWhenUsed="1"/>
+    <w:lsdException w:name="Table Classic 1" w:semiHidden="1" w:unhideWhenUsed="1"/>
+    <w:lsdException w:name="Table Classic 2" w:semiHidden="1" w:unhideWhenUsed="1"/>
+    <w:lsdException w:name="Table Classic 3" w:semiHidden="1" w:unhideWhenUsed="1"/>
+    <w:lsdException w:name="Table Classic 4" w:semiHidden="1" w:unhideWhenUsed="1"/>
+    <w:lsdException w:name="Table Colorful 1" w:semiHidden="1" w:unhideWhenUsed="1"/>
+    <w:lsdException w:name="Table Colorful 2" w:semiHidden="1" w:unhideWhenUsed="1"/>
+    <w:lsdException w:name="Table Colorful 3" w:semiHidden="1" w:unhideWhenUsed="1"/>
+    <w:lsdException w:name="Table Columns 1" w:semiHidden="1" w:unhideWhenUsed="1"/>
+    <w:lsdException w:name="Table Columns 2" w:semiHidden="1" w:unhideWhenUsed="1"/>
+    <w:lsdException w:name="Table Columns 3" w:semiHidden="1" w:unhideWhenUsed="1"/>
+    <w:lsdException w:name="Table Columns 4" w:semiHidden="1" w:unhideWhenUsed="1"/>
+    <w:lsdException w:name="Table Columns 5" w:semiHidden="1" w:unhideWhenUsed="1"/>
+    <w:lsdException w:name="Table Grid 1" w:semiHidden="1" w:unhideWhenUsed="1"/>
+    <w:lsdException w:name="Table Grid 2" w:semiHidden="1" w:unhideWhenUsed="1"/>
+    <w:lsdException w:name="Table Grid 3" w:semiHidden="1" w:unhideWhenUsed="1"/>
+    <w:lsdException w:name="Table Grid 4" w:semiHidden="1" w:unhideWhenUsed="1"/>
+    <w:lsdException w:name="Table Grid 5" w:semiHidden="1" w:unhideWhenUsed="1"/>
+    <w:lsdException w:name="Table Grid 6" w:semiHidden="1" w:unhideWhenUsed="1"/>
+    <w:lsdException w:name="Table Grid 7" w:semiHidden="1" w:unhideWhenUsed="1"/>
+    <w:lsdException w:name="Table Grid 8" w:semiHidden="1" w:unhideWhenUsed="1"/>
+    <w:lsdException w:name="Table List 1" w:semiHidden="1" w:unhideWhenUsed="1"/>
+    <w:lsdException w:name="Table List 2" w:semiHidden="1" w:unhideWhenUsed="1"/>
+    <w:lsdException w:name="Table List 3" w:semiHidden="1" w:unhideWhenUsed="1"/>
+    <w:lsdException w:name="Table List 4" w:semiHidden="1" w:unhideWhenUsed="1"/>
+    <w:lsdException w:name="Table List 5" w:semiHidden="1" w:unhideWhenUsed="1"/>
+    <w:lsdException w:name="Table List 6" w:semiHidden="1" w:unhideWhenUsed="1"/>
+    <w:lsdException w:name="Table List 7" w:semiHidden="1" w:unhideWhenUsed="1"/>
+    <w:lsdException w:name="Table List 8" w:semiHidden="1" w:unhideWhenUsed="1"/>
+    <w:lsdException w:name="Table 3D effects 1" w:semiHidden="1" w:unhideWhenUsed="1"/>
+    <w:lsdException w:name="Table 3D effects 2" w:semiHidden="1" w:unhideWhenUsed="1"/>
+    <w:lsdException w:name="Table 3D effects 3" w:semiHidden="1" w:unhideWhenUsed="1"/>
+    <w:lsdException w:name="Table Contemporary" w:semiHidden="1" w:unhideWhenUsed="1"/>
+    <w:lsdException w:name="Table Elegant" w:semiHidden="1" w:unhideWhenUsed="1"/>
+    <w:lsdException w:name="Table Professional" w:semiHidden="1" w:unhideWhenUsed="1"/>
+    <w:lsdException w:name="Table Subtle 1" w:semiHidden="1" w:unhideWhenUsed="1"/>
+    <w:lsdException w:name="Table Subtle 2" w:semiHidden="1" w:unhideWhenUsed="1"/>
+    <w:lsdException w:name="Table Web 1" w:semiHidden="1" w:unhideWhenUsed="1"/>
+    <w:lsdException w:name="Table Web 2" w:semiHidden="1" w:unhideWhenUsed="1"/>
+    <w:lsdException w:name="Table Web 3" w:semiHidden="1" w:unhideWhenUsed="1"/>
+    <w:lsdException w:name="Balloon Text" w:semiHidden="1" w:unhideWhenUsed="1"/>
+    <w:lsdException w:name="Table Grid" w:uiPriority="59"/>
+    <w:lsdException w:name="Table Theme" w:semiHidden="1" w:unhideWhenUsed="1"/>
+    <w:lsdException w:name="Placeholder Text" w:semiHidden="1"/>
+    <w:lsdException w:name="No Spacing" w:uiPriority="1" w:qFormat="1"/>
+    <w:lsdException w:name="Light Shading" w:uiPriority="60"/>
+    <w:lsdException w:name="Light List" w:uiPriority="61"/>
+    <w:lsdException w:name="Light Grid" w:uiPriority="62"/>
+    <w:lsdException w:name="Medium Shading 1" w:uiPriority="63"/>
+    <w:lsdException w:name="Medium Shading 2" w:uiPriority="64"/>
+    <w:lsdException w:name="Medium List 1" w:uiPriority="65"/>
+    <w:lsdException w:name="Medium List 2" w:uiPriority="66"/>
+    <w:lsdException w:name="Medium Grid 1" w:uiPriority="67"/>
+    <w:lsdException w:name="Medium Grid 2" w:uiPriority="68"/>
+    <w:lsdException w:name="Medium Grid 3" w:uiPriority="69"/>
+    <w:lsdException w:name="Dark List" w:uiPriority="70"/>
+    <w:lsdException w:name="Colorful Shading" w:uiPriority="71"/>
+    <w:lsdException w:name="Colorful List" w:uiPriority="72"/>
+    <w:lsdException w:name="Colorful Grid" w:uiPriority="73"/>
+    <w:lsdException w:name="Light Shading Accent 1" w:uiPriority="60"/>
+    <w:lsdException w:name="Light List Accent 1" w:uiPriority="61"/>
+    <w:lsdException w:name="Light Grid Accent 1" w:uiPriority="62"/>
+    <w:lsdException w:name="Medium Shading 1 Accent 1" w:uiPriority="63"/>
+    <w:lsdException w:name="Medium Shading 2 Accent 1" w:uiPriority="64"/>
+    <w:lsdException w:name="Medium List 1 Accent 1" w:uiPriority="65"/>
+    <w:lsdException w:name="Revision" w:semiHidden="1"/>
+    <w:lsdException w:name="List Paragraph" w:uiPriority="34" w:qFormat="1"/>
+    <w:lsdException w:name="Quote" w:uiPriority="29" w:qFormat="1"/>
+    <w:lsdException w:name="Intense Quote" w:uiPriority="30" w:qFormat="1"/>
+    <w:lsdException w:name="Medium List 2 Accent 1" w:uiPriority="66"/>
+    <w:lsdException w:name="Medium Grid 1 Accent 1" w:uiPriority="67"/>
+    <w:lsdException w:name="Medium Grid 2 Accent 1" w:uiPriority="68"/>
+    <w:lsdException w:name="Medium Grid 3 Accent 1" w:uiPriority="69"/>
+    <w:lsdException w:name="Dark List Accent 1" w:uiPriority="70"/>
+    <w:lsdException w:name="Colorful Shading Accent 1" w:uiPriority="71"/>
+    <w:lsdException w:name="Colorful List Accent 1" w:uiPriority="72"/>
+    <w:lsdException w:name="Colorful Grid Accent 1" w:uiPriority="73"/>
+    <w:lsdException w:name="Light Shading Accent 2" w:uiPriority="60"/>
+    <w:lsdException w:name="Light List Accent 2" w:uiPriority="61"/>
+    <w:lsdException w:name="Light Grid Accent 2" w:uiPriority="62"/>
+    <w:lsdException w:name="Medium Shading 1 Accent 2" w:uiPriority="63"/>
+    <w:lsdException w:name="Medium Shading 2 Accent 2" w:uiPriority="64"/>
+    <w:lsdException w:name="Medium List 1 Accent 2" w:uiPriority="65"/>
+    <w:lsdException w:name="Medium List 2 Accent 2" w:uiPriority="66"/>
+    <w:lsdException w:name="Medium Grid 1 Accent 2" w:uiPriority="67"/>
+    <w:lsdException w:name="Medium Grid 2 Accent 2" w:uiPriority="68"/>
+    <w:lsdException w:name="Medium Grid 3 Accent 2" w:uiPriority="69"/>
+    <w:lsdException w:name="Dark List Accent 2" w:uiPriority="70"/>
+    <w:lsdException w:name="Colorful Shading Accent 2" w:uiPriority="71"/>
+    <w:lsdException w:name="Colorful List Accent 2" w:uiPriority="72"/>
+    <w:lsdException w:name="Colorful Grid Accent 2" w:uiPriority="73"/>
+    <w:lsdException w:name="Light Shading Accent 3" w:uiPriority="60"/>
+    <w:lsdException w:name="Light List Accent 3" w:uiPriority="61"/>
+    <w:lsdException w:name="Light Grid Accent 3" w:uiPriority="62"/>
+    <w:lsdException w:name="Medium Shading 1 Accent 3" w:uiPriority="63"/>
+    <w:lsdException w:name="Medium Shading 2 Accent 3" w:uiPriority="64"/>
+    <w:lsdException w:name="Medium List 1 Accent 3" w:uiPriority="65"/>
+    <w:lsdException w:name="Medium List 2 Accent 3" w:uiPriority="66"/>
+    <w:lsdException w:name="Medium Grid 1 Accent 3" w:uiPriority="67"/>
+    <w:lsdException w:name="Medium Grid 2 Accent 3" w:uiPriority="68"/>
+    <w:lsdException w:name="Medium Grid 3 Accent 3" w:uiPriority="69"/>
+    <w:lsdException w:name="Dark List Accent 3" w:uiPriority="70"/>
+    <w:lsdException w:name="Colorful Shading Accent 3" w:uiPriority="71"/>
+    <w:lsdException w:name="Colorful List Accent 3" w:uiPriority="72"/>
+    <w:lsdException w:name="Colorful Grid Accent 3" w:uiPriority="73"/>
+    <w:lsdException w:name="Light Shading Accent 4" w:uiPriority="60"/>
+    <w:lsdException w:name="Light List Accent 4" w:uiPriority="61"/>
+    <w:lsdException w:name="Light Grid Accent 4" w:uiPriority="62"/>
+    <w:lsdException w:name="Medium Shading 1 Accent 4" w:uiPriority="63"/>
+    <w:lsdException w:name="Medium Shading 2 Accent 4" w:uiPriority="64"/>
+    <w:lsdException w:name="Medium List 1 Accent 4" w:uiPriority="65"/>
+    <w:lsdException w:name="Medium List 2 Accent 4" w:uiPriority="66"/>
+    <w:lsdException w:name="Medium Grid 1 Accent 4" w:uiPriority="67"/>
+    <w:lsdException w:name="Medium Grid 2 Accent 4" w:uiPriority="68"/>
+    <w:lsdException w:name="Medium Grid 3 Accent 4" w:uiPriority="69"/>
+    <w:lsdException w:name="Dark List Accent 4" w:uiPriority="70"/>
+    <w:lsdException w:name="Colorful Shading Accent 4" w:uiPriority="71"/>
+    <w:lsdException w:name="Colorful List Accent 4" w:uiPriority="72"/>
+    <w:lsdException w:name="Colorful Grid Accent 4" w:uiPriority="73"/>
+    <w:lsdException w:name="Light Shading Accent 5" w:uiPriority="60"/>
+    <w:lsdException w:name="Light List Accent 5" w:uiPriority="61"/>
+    <w:lsdException w:name="Light Grid Accent 5" w:uiPriority="62"/>
+    <w:lsdException w:name="Medium Shading 1 Accent 5" w:uiPriority="63"/>
+    <w:lsdException w:name="Medium Shading 2 Accent 5" w:uiPriority="64"/>
+    <w:lsdException w:name="Medium List 1 Accent 5" w:uiPriority="65"/>
+    <w:lsdException w:name="Medium List 2 Accent 5" w:uiPriority="66"/>
+    <w:lsdException w:name="Medium Grid 1 Accent 5" w:uiPriority="67"/>
+    <w:lsdException w:name="Medium Grid 2 Accent 5" w:uiPriority="68"/>
+    <w:lsdException w:name="Medium Grid 3 Accent 5" w:uiPriority="69"/>
+    <w:lsdException w:name="Dark List Accent 5" w:uiPriority="70"/>
+    <w:lsdException w:name="Colorful Shading Accent 5" w:uiPriority="71"/>
+    <w:lsdException w:name="Colorful List Accent 5" w:uiPriority="72"/>
+    <w:lsdException w:name="Colorful Grid Accent 5" w:uiPriority="73"/>
+    <w:lsdException w:name="Light Shading Accent 6" w:uiPriority="60"/>
+    <w:lsdException w:name="Light List Accent 6" w:uiPriority="61"/>
+    <w:lsdException w:name="Light Grid Accent 6" w:uiPriority="62"/>
+    <w:lsdException w:name="Medium Shading 1 Accent 6" w:uiPriority="63"/>
+    <w:lsdException w:name="Medium Shading 2 Accent 6" w:uiPriority="64"/>
+    <w:lsdException w:name="Medium List 1 Accent 6" w:uiPriority="65"/>
+    <w:lsdException w:name="Medium List 2 Accent 6" w:uiPriority="66"/>
+    <w:lsdException w:name="Medium Grid 1 Accent 6" w:uiPriority="67"/>
+    <w:lsdException w:name="Medium Grid 2 Accent 6" w:uiPriority="68"/>
+    <w:lsdException w:name="Medium Grid 3 Accent 6" w:uiPriority="69"/>
+    <w:lsdException w:name="Dark List Accent 6" w:uiPriority="70"/>
+    <w:lsdException w:name="Colorful Shading Accent 6" w:uiPriority="71"/>
+    <w:lsdException w:name="Colorful List Accent 6" w:uiPriority="72"/>
+    <w:lsdException w:name="Colorful Grid Accent 6" w:uiPriority="73"/>
+    <w:lsdException w:name="Subtle Emphasis" w:uiPriority="19" w:qFormat="1"/>
+    <w:lsdException w:name="Intense Emphasis" w:uiPriority="21" w:qFormat="1"/>
+    <w:lsdException w:name="Subtle Reference" w:uiPriority="31" w:qFormat="1"/>
+    <w:lsdException w:name="Intense Reference" w:uiPriority="32" w:qFormat="1"/>
+    <w:lsdException w:name="Book Title" w:uiPriority="33" w:qFormat="1"/>
+    <w:lsdException w:name="Bibliography" w:semiHidden="1" w:uiPriority="37" w:unhideWhenUsed="1"/>
+    <w:lsdException w:name="TOC Heading" w:semiHidden="1" w:uiPriority="39" w:unhideWhenUsed="1" w:qFormat="1"/>
+    <w:lsdException w:name="Plain Table 1" w:uiPriority="41"/>
+    <w:lsdException w:name="Plain Table 2" w:uiPriority="42"/>
+    <w:lsdException w:name="Plain Table 3" w:uiPriority="43"/>
+    <w:lsdException w:name="Plain Table 4" w:uiPriority="44"/>
+    <w:lsdException w:name="Plain Table 5" w:uiPriority="45"/>
+    <w:lsdException w:name="Grid Table Light" w:uiPriority="40"/>
+    <w:lsdException w:name="Grid Table 1 Light" w:uiPriority="46"/>
+    <w:lsdException w:name="Grid Table 2" w:uiPriority="47"/>
+    <w:lsdException w:name="Grid Table 3" w:uiPriority="48"/>
+    <w:lsdException w:name="Grid Table 4" w:uiPriority="49"/>
+    <w:lsdException w:name="Grid Table 5 Dark" w:uiPriority="50"/>
+    <w:lsdException w:name="Grid Table 6 Colorful" w:uiPriority="51"/>
+    <w:lsdException w:name="Grid Table 7 Colorful" w:uiPriority="52"/>
+    <w:lsdException w:name="Grid Table 1 Light Accent 1" w:uiPriority="46"/>
+    <w:lsdException w:name="Grid Table 2 Accent 1" w:uiPriority="47"/>
+    <w:lsdException w:name="Grid Table 3 Accent 1" w:uiPriority="48"/>
+    <w:lsdException w:name="Grid Table 4 Accent 1" w:uiPriority="49"/>
+    <w:lsdException w:name="Grid Table 5 Dark Accent 1" w:uiPriority="50"/>
+    <w:lsdException w:name="Grid Table 6 Colorful Accent 1" w:uiPriority="51"/>
+    <w:lsdException w:name="Grid Table 7 Colorful Accent 1" w:uiPriority="52"/>
+    <w:lsdException w:name="Grid Table 1 Light Accent 2" w:uiPriority="46"/>
+    <w:lsdException w:name="Grid Table 2 Accent 2" w:uiPriority="47"/>
+    <w:lsdException w:name="Grid Table 3 Accent 2" w:uiPriority="48"/>
+    <w:lsdException w:name="Grid Table 4 Accent 2" w:uiPriority="49"/>
+    <w:lsdException w:name="Grid Table 5 Dark Accent 2" w:uiPriority="50"/>
+    <w:lsdException w:name="Grid Table 6 Colorful Accent 2" w:uiPriority="51"/>
+    <w:lsdException w:name="Grid Table 7 Colorful Accent 2" w:uiPriority="52"/>
+    <w:lsdException w:name="Grid Table 1 Light Accent 3" w:uiPriority="46"/>
+    <w:lsdException w:name="Grid Table 2 Accent 3" w:uiPriority="47"/>
+    <w:lsdException w:name="Grid Table 3 Accent 3" w:uiPriority="48"/>
+    <w:lsdException w:name="Grid Table 4 Accent 3" w:uiPriority="49"/>
+    <w:lsdException w:name="Grid Table 5 Dark Accent 3" w:uiPriority="50"/>
+    <w:lsdException w:name="Grid Table 6 Colorful Accent 3" w:uiPriority="51"/>
+    <w:lsdException w:name="Grid Table 7 Colorful Accent 3" w:uiPriority="52"/>
+    <w:lsdException w:name="Grid Table 1 Light Accent 4" w:uiPriority="46"/>
+    <w:lsdException w:name="Grid Table 2 Accent 4" w:uiPriority="47"/>
+    <w:lsdException w:name="Grid Table 3 Accent 4" w:uiPriority="48"/>
+    <w:lsdException w:name="Grid Table 4 Accent 4" w:uiPriority="49"/>
+    <w:lsdException w:name="Grid Table 5 Dark Accent 4" w:uiPriority="50"/>
+    <w:lsdException w:name="Grid Table 6 Colorful Accent 4" w:uiPriority="51"/>
+    <w:lsdException w:name="Grid Table 7 Colorful Accent 4" w:uiPriority="52"/>
+    <w:lsdException w:name="Grid Table 1 Light Accent 5" w:uiPriority="46"/>
+    <w:lsdException w:name="Grid Table 2 Accent 5" w:uiPriority="47"/>
+    <w:lsdException w:name="Grid Table 3 Accent 5" w:uiPriority="48"/>
+    <w:lsdException w:name="Grid Table 4 Accent 5" w:uiPriority="49"/>
+    <w:lsdException w:name="Grid Table 5 Dark Accent 5" w:uiPriority="50"/>
+    <w:lsdException w:name="Grid Table 6 Colorful Accent 5" w:uiPriority="51"/>
+    <w:lsdException w:name="Grid Table 7 Colorful Accent 5" w:uiPriority="52"/>
+    <w:lsdException w:name="Grid Table 1 Light Accent 6" w:uiPriority="46"/>
+    <w:lsdException w:name="Grid Table 2 Accent 6" w:uiPriority="47"/>
+    <w:lsdException w:name="Grid Table 3 Accent 6" w:uiPriority="48"/>
+    <w:lsdException w:name="Grid Table 4 Accent 6" w:uiPriority="49"/>
+    <w:lsdException w:name="Grid Table 5 Dark Accent 6" w:uiPriority="50"/>
+    <w:lsdException w:name="Grid Table 6 Colorful Accent 6" w:uiPriority="51"/>
+    <w:lsdException w:name="Grid Table 7 Colorful Accent 6" w:uiPriority="52"/>
+    <w:lsdException w:name="List Table 1 Light" w:uiPriority="46"/>
+    <w:lsdException w:name="List Table 2" w:uiPriority="47"/>
+    <w:lsdException w:name="List Table 3" w:uiPriority="48"/>
+    <w:lsdException w:name="List Table 4" w:uiPriority="49"/>
+    <w:lsdException w:name="List Table 5 Dark" w:uiPriority="50"/>
+    <w:lsdException w:name="List Table 6 Colorful" w:uiPriority="51"/>
+    <w:lsdException w:name="List Table 7 Colorful" w:uiPriority="52"/>
+    <w:lsdException w:name="List Table 1 Light Accent 1" w:uiPriority="46"/>
+    <w:lsdException w:name="List Table 2 Accent 1" w:uiPriority="47"/>
+    <w:lsdException w:name="List Table 3 Accent 1" w:uiPriority="48"/>
+    <w:lsdException w:name="List Table 4 Accent 1" w:uiPriority="49"/>
+    <w:lsdException w:name="List Table 5 Dark Accent 1" w:uiPriority="50"/>
+    <w:lsdException w:name="List Table 6 Colorful Accent 1" w:uiPriority="51"/>
+    <w:lsdException w:name="List Table 7 Colorful Accent 1" w:uiPriority="52"/>
+    <w:lsdException w:name="List Table 1 Light Accent 2" w:uiPriority="46"/>
+    <w:lsdException w:name="List Table 2 Accent 2" w:uiPriority="47"/>
+    <w:lsdException w:name="List Table 3 Accent 2" w:uiPriority="48"/>
+    <w:lsdException w:name="List Table 4 Accent 2" w:uiPriority="49"/>
+    <w:lsdException w:name="List Table 5 Dark Accent 2" w:uiPriority="50"/>
+    <w:lsdException w:name="List Table 6 Colorful Accent 2" w:uiPriority="51"/>
+    <w:lsdException w:name="List Table 7 Colorful Accent 2" w:uiPriority="52"/>
+    <w:lsdException w:name="List Table 1 Light Accent 3" w:uiPriority="46"/>
+    <w:lsdException w:name="List Table 2 Accent 3" w:uiPriority="47"/>
+    <w:lsdException w:name="List Table 3 Accent 3" w:uiPriority="48"/>
+    <w:lsdException w:name="List Table 4 Accent 3" w:uiPriority="49"/>
+    <w:lsdException w:name="List Table 5 Dark Accent 3" w:uiPriority="50"/>
+    <w:lsdException w:name="List Table 6 Colorful Accent 3" w:uiPriority="51"/>
+    <w:lsdException w:name="List Table 7 Colorful Accent 3" w:uiPriority="52"/>
+    <w:lsdException w:name="List Table 1 Light Accent 4" w:uiPriority="46"/>
+    <w:lsdException w:name="List Table 2 Accent 4" w:uiPriority="47"/>
+    <w:lsdException w:name="List Table 3 Accent 4" w:uiPriority="48"/>
+    <w:lsdException w:name="List Table 4 Accent 4" w:uiPriority="49"/>
+    <w:lsdException w:name="List Table 5 Dark Accent 4" w:uiPriority="50"/>
+    <w:lsdException w:name="List Table 6 Colorful Accent 4" w:uiPriority="51"/>
+    <w:lsdException w:name="List Table 7 Colorful Accent 4" w:uiPriority="52"/>
+    <w:lsdException w:name="List Table 1 Light Accent 5" w:uiPriority="46"/>
+    <w:lsdException w:name="List Table 2 Accent 5" w:uiPriority="47"/>
+    <w:lsdException w:name="List Table 3 Accent 5" w:uiPriority="48"/>
+    <w:lsdException w:name="List Table 4 Accent 5" w:uiPriority="49"/>
+    <w:lsdException w:name="List Table 5 Dark Accent 5" w:uiPriority="50"/>
+    <w:lsdException w:name="List Table 6 Colorful Accent 5" w:uiPriority="51"/>
+    <w:lsdException w:name="List Table 7 Colorful Accent 5" w:uiPriority="52"/>
+    <w:lsdException w:name="List Table 1 Light Accent 6" w:uiPriority="46"/>
+    <w:lsdException w:name="List Table 2 Accent 6" w:uiPriority="47"/>
+    <w:lsdException w:name="List Table 3 Accent 6" w:uiPriority="48"/>
+    <w:lsdException w:name="List Table 4 Accent 6" w:uiPriority="49"/>
+    <w:lsdException w:name="List Table 5 Dark Accent 6" w:uiPriority="50"/>
+    <w:lsdException w:name="List Table 6 Colorful Accent 6" w:uiPriority="51"/>
+    <w:lsdException w:name="List Table 7 Colorful Accent 6" w:uiPriority="52"/>
   </w:latentStyles>
   <w:style w:type="paragraph" w:default="1" w:styleId="Normal">
     <w:name w:val="Normal"/>
@@ -653,7 +1035,6 @@
     <w:uiPriority w:val="99"/>
     <w:semiHidden/>
     <w:unhideWhenUsed/>
-    <w:qFormat/>
     <w:tblPr>
       <w:tblInd w:w="0" w:type="dxa"/>
       <w:tblCellMar>
@@ -699,6 +1080,17 @@
       <w:sz w:val="16"/>
       <w:szCs w:val="16"/>
     </w:rPr>
+  </w:style>
+  <w:style w:type="paragraph" w:styleId="ListParagraph">
+    <w:name w:val="List Paragraph"/>
+    <w:basedOn w:val="Normal"/>
+    <w:uiPriority w:val="34"/>
+    <w:qFormat/>
+    <w:rsid w:val="0005513E"/>
+    <w:pPr>
+      <w:ind w:left="720"/>
+      <w:contextualSpacing/>
+    </w:pPr>
   </w:style>
 </w:styles>
 </file>

</xml_diff>

<commit_message>
Edited the requirements. Feel free to add stuff, especially to constraints
</commit_message>
<xml_diff>
--- a/Requirements.docx
+++ b/Requirements.docx
@@ -1,6 +1,6 @@
 
 <file path=word/document.xml><?xml version="1.0" encoding="utf-8"?>
-<w:document xmlns:wpc="http://schemas.microsoft.com/office/word/2010/wordprocessingCanvas" xmlns:mc="http://schemas.openxmlformats.org/markup-compatibility/2006" xmlns:o="urn:schemas-microsoft-com:office:office" xmlns:r="http://schemas.openxmlformats.org/officeDocument/2006/relationships" xmlns:m="http://schemas.openxmlformats.org/officeDocument/2006/math" xmlns:v="urn:schemas-microsoft-com:vml" xmlns:wp14="http://schemas.microsoft.com/office/word/2010/wordprocessingDrawing" xmlns:wp="http://schemas.openxmlformats.org/drawingml/2006/wordprocessingDrawing" xmlns:w10="urn:schemas-microsoft-com:office:word" xmlns:w="http://schemas.openxmlformats.org/wordprocessingml/2006/main" xmlns:w14="http://schemas.microsoft.com/office/word/2010/wordml" xmlns:w15="http://schemas.microsoft.com/office/word/2012/wordml" xmlns:wpg="http://schemas.microsoft.com/office/word/2010/wordprocessingGroup" xmlns:wpi="http://schemas.microsoft.com/office/word/2010/wordprocessingInk" xmlns:wne="http://schemas.microsoft.com/office/word/2006/wordml" xmlns:wps="http://schemas.microsoft.com/office/word/2010/wordprocessingShape" mc:Ignorable="w14 w15 wp14">
+<w:document xmlns:ve="http://schemas.openxmlformats.org/markup-compatibility/2006" xmlns:o="urn:schemas-microsoft-com:office:office" xmlns:r="http://schemas.openxmlformats.org/officeDocument/2006/relationships" xmlns:m="http://schemas.openxmlformats.org/officeDocument/2006/math" xmlns:v="urn:schemas-microsoft-com:vml" xmlns:wp="http://schemas.openxmlformats.org/drawingml/2006/wordprocessingDrawing" xmlns:w10="urn:schemas-microsoft-com:office:word" xmlns:w="http://schemas.openxmlformats.org/wordprocessingml/2006/main" xmlns:wne="http://schemas.microsoft.com/office/word/2006/wordml">
   <w:body>
     <w:p>
       <w:pPr>
@@ -151,8 +151,97 @@
           </wp:inline>
         </w:drawing>
       </w:r>
-      <w:r>
-        <w:t>This chart + the following</w:t>
+    </w:p>
+    <w:p>
+      <w:pPr>
+        <w:rPr>
+          <w:lang w:eastAsia="en-CA"/>
+        </w:rPr>
+      </w:pPr>
+      <w:r>
+        <w:t>Functional requirements</w:t>
+      </w:r>
+      <w:r>
+        <w:br/>
+      </w:r>
+      <w:r>
+        <w:rPr>
+          <w:lang w:eastAsia="en-CA"/>
+        </w:rPr>
+        <w:t>•Statements of services the system should provide, how the system should react to particular inputs and how the system should behave in particular situations.</w:t>
+      </w:r>
+      <w:r>
+        <w:rPr>
+          <w:lang w:eastAsia="en-CA"/>
+        </w:rPr>
+        <w:br/>
+      </w:r>
+      <w:r>
+        <w:rPr>
+          <w:lang w:eastAsia="en-CA"/>
+        </w:rPr>
+        <w:t>•May state what the system should not</w:t>
+      </w:r>
+    </w:p>
+    <w:p>
+      <w:pPr>
+        <w:rPr>
+          <w:sz w:val="32"/>
+        </w:rPr>
+      </w:pPr>
+    </w:p>
+    <w:p>
+      <w:pPr>
+        <w:rPr>
+          <w:lang w:eastAsia="en-CA"/>
+        </w:rPr>
+      </w:pPr>
+      <w:r>
+        <w:t>Environment, constraints, etc</w:t>
+      </w:r>
+      <w:r>
+        <w:br/>
+      </w:r>
+      <w:r>
+        <w:rPr>
+          <w:lang w:eastAsia="en-CA"/>
+        </w:rPr>
+        <w:t>•Constraints on the system from the domain of</w:t>
+      </w:r>
+    </w:p>
+    <w:p>
+      <w:pPr>
+        <w:rPr>
+          <w:sz w:val="32"/>
+        </w:rPr>
+      </w:pPr>
+    </w:p>
+    <w:p>
+      <w:pPr>
+        <w:rPr>
+          <w:sz w:val="32"/>
+        </w:rPr>
+      </w:pPr>
+    </w:p>
+    <w:p>
+      <w:pPr>
+        <w:rPr>
+          <w:sz w:val="32"/>
+        </w:rPr>
+      </w:pPr>
+    </w:p>
+    <w:p>
+      <w:pPr>
+        <w:rPr>
+          <w:sz w:val="32"/>
+        </w:rPr>
+      </w:pPr>
+      <w:r>
+        <w:rPr>
+          <w:sz w:val="32"/>
+        </w:rPr>
+        <w:lastRenderedPageBreak/>
+        <w:t>Non-Functional Requirements</w:t>
       </w:r>
     </w:p>
     <w:p>
@@ -163,21 +252,17 @@
         <w:br/>
         <w:t>-not too much of an issue, but shouldn’t be able to freeze</w:t>
       </w:r>
-    </w:p>
-    <w:p>
+      <w:r>
+        <w:br/>
+      </w:r>
       <w:r>
         <w:t>-</w:t>
       </w:r>
       <w:r>
-        <w:t xml:space="preserve">Should not be too slow </w:t>
-      </w:r>
-      <w:proofErr w:type="gramStart"/>
-      <w:r>
-        <w:t>either ,</w:t>
-      </w:r>
-      <w:proofErr w:type="gramEnd"/>
-      <w:r>
-        <w:t xml:space="preserve"> to allow other customers to use the machine without waiting too long.</w:t>
+        <w:t>Should not be too slow either</w:t>
+      </w:r>
+      <w:r>
+        <w:t>, to allow other customers to use the machine without waiting too long.</w:t>
       </w:r>
     </w:p>
     <w:p>
@@ -200,8 +285,9 @@
         <w:br/>
         <w:t>-organize the UI</w:t>
       </w:r>
-    </w:p>
-    <w:p>
+      <w:r>
+        <w:br/>
+      </w:r>
       <w:r>
         <w:t>-Must be simple and easy to use for people with or without any technical experience.</w:t>
       </w:r>
@@ -232,46 +318,41 @@
     </w:p>
     <w:p>
       <w:r>
+        <w:t>Portability</w:t>
+      </w:r>
+      <w:r>
+        <w:br/>
+        <w:t>-</w:t>
+      </w:r>
+      <w:r>
+        <w:t>not required past the single identical line of ATMs</w:t>
+      </w:r>
+    </w:p>
+    <w:p/>
+    <w:p/>
+    <w:p/>
+    <w:p/>
+    <w:p/>
+    <w:p/>
+    <w:p/>
+    <w:p/>
+    <w:p/>
+    <w:p/>
+    <w:p/>
+    <w:p/>
+    <w:p/>
+    <w:p>
+      <w:pPr>
+        <w:rPr>
+          <w:sz w:val="32"/>
+        </w:rPr>
+      </w:pPr>
+      <w:r>
+        <w:rPr>
+          <w:sz w:val="32"/>
+        </w:rPr>
         <w:lastRenderedPageBreak/>
-        <w:t>Portability</w:t>
-      </w:r>
-      <w:r>
-        <w:br/>
-        <w:t>-</w:t>
-      </w:r>
-      <w:r>
-        <w:t>not required past the single identical line of ATMs</w:t>
-      </w:r>
-    </w:p>
-    <w:p>
-      <w:pPr>
-        <w:rPr>
-          <w:lang w:eastAsia="en-CA"/>
-        </w:rPr>
-      </w:pPr>
-      <w:r>
-        <w:t>Functional requirements</w:t>
-      </w:r>
-      <w:r>
-        <w:br/>
-      </w:r>
-      <w:r>
-        <w:rPr>
-          <w:lang w:eastAsia="en-CA"/>
-        </w:rPr>
-        <w:t>•Statements of services the system should provide, how the system should react to particular inputs and how the system should behave in particular situations.</w:t>
-      </w:r>
-      <w:r>
-        <w:rPr>
-          <w:lang w:eastAsia="en-CA"/>
-        </w:rPr>
-        <w:br/>
-      </w:r>
-      <w:r>
-        <w:rPr>
-          <w:lang w:eastAsia="en-CA"/>
-        </w:rPr>
-        <w:t>•May state what the system should not</w:t>
+        <w:t>System Functional Requirements</w:t>
       </w:r>
     </w:p>
     <w:p>
@@ -304,7 +385,10 @@
       </w:r>
       <w:r>
         <w:br/>
-        <w:t xml:space="preserve">-a welcome screen </w:t>
+        <w:t>-a welcome</w:t>
+      </w:r>
+      <w:r>
+        <w:t xml:space="preserve"> screen </w:t>
       </w:r>
       <w:r>
         <w:br/>
@@ -315,7 +399,7 @@
       </w:r>
       <w:r>
         <w:tab/>
-        <w:t>-see balance</w:t>
+        <w:t>-see account information</w:t>
       </w:r>
       <w:r>
         <w:br/>
@@ -328,65 +412,36 @@
         <w:br/>
       </w:r>
       <w:r>
-        <w:tab/>
-        <w:t>-request for assistance (if available, should be on all screens)</w:t>
-      </w:r>
-    </w:p>
-    <w:p>
-      <w:pPr>
-        <w:spacing w:after="0"/>
-      </w:pPr>
-      <w:r>
         <w:t xml:space="preserve"> </w:t>
       </w:r>
       <w:r>
         <w:tab/>
         <w:t>-deposit funds</w:t>
       </w:r>
-    </w:p>
-    <w:p>
-      <w:pPr>
-        <w:ind w:firstLine="720"/>
-      </w:pPr>
-      <w:r>
-        <w:t>-option to print receipt</w:t>
-      </w:r>
-    </w:p>
-    <w:p>
-      <w:pPr>
-        <w:ind w:firstLine="720"/>
-      </w:pPr>
-      <w:r>
-        <w:t>-</w:t>
-      </w:r>
-      <w:proofErr w:type="gramStart"/>
-      <w:r>
-        <w:t>option</w:t>
-      </w:r>
-      <w:proofErr w:type="gramEnd"/>
-      <w:r>
-        <w:t xml:space="preserve"> to transfer funds</w:t>
-      </w:r>
       <w:r>
         <w:br/>
       </w:r>
       <w:r>
         <w:tab/>
-        <w:t>-play music (if we need more)</w:t>
+      </w:r>
+      <w:r>
+        <w:t>- print receipt</w:t>
       </w:r>
       <w:r>
         <w:br/>
       </w:r>
       <w:r>
         <w:tab/>
-        <w:t>-give a complement (‘cause innovation)</w:t>
+      </w:r>
+      <w:r>
+        <w:t>- transfer funds</w:t>
       </w:r>
       <w:r>
         <w:br/>
       </w:r>
       <w:r>
         <w:tab/>
-        <w:t>-quit/sign off</w:t>
+        <w:t>-quit/end session</w:t>
       </w:r>
       <w:r>
         <w:br/>
@@ -395,6 +450,10 @@
       <w:r>
         <w:br/>
         <w:t>-each screen needs a back button</w:t>
+      </w:r>
+      <w:r>
+        <w:br/>
+        <w:t>-on exit there is a prompt for donating to charity</w:t>
       </w:r>
     </w:p>
     <w:p>
@@ -420,15 +479,11 @@
         <w:br/>
         <w:t>-reduce the users balance by an additional 1% of their withdrawn amount</w:t>
       </w:r>
-    </w:p>
-    <w:p>
-      <w:r>
-        <w:t>-verify that there are enough funds available into the machine to satisfy the customer’s needs.(not sure if this belongs in data</w:t>
-      </w:r>
-      <w:bookmarkStart w:id="0" w:name="_GoBack"/>
-      <w:bookmarkEnd w:id="0"/>
-      <w:r>
-        <w:t>)</w:t>
+      <w:r>
+        <w:br/>
+      </w:r>
+      <w:r>
+        <w:t>-verify that there are enough funds available into the machine to satisfy the customer’s needs</w:t>
       </w:r>
     </w:p>
     <w:p>
@@ -451,7 +506,6 @@
         <w:br/>
       </w:r>
       <w:r>
-        <w:lastRenderedPageBreak/>
         <w:tab/>
         <w:t>-they can input a new amount or quit</w:t>
       </w:r>
@@ -489,20 +543,24 @@
     <w:p>
       <w:pPr>
         <w:rPr>
-          <w:lang w:eastAsia="en-CA"/>
-        </w:rPr>
-      </w:pPr>
-      <w:r>
-        <w:t>Environment, constraints, etc</w:t>
-      </w:r>
-      <w:r>
-        <w:br/>
-      </w:r>
-      <w:r>
-        <w:rPr>
-          <w:lang w:eastAsia="en-CA"/>
-        </w:rPr>
-        <w:t>•Constraints on the system from the domain of</w:t>
+          <w:sz w:val="32"/>
+          <w:lang w:eastAsia="en-CA"/>
+        </w:rPr>
+      </w:pPr>
+      <w:r>
+        <w:rPr>
+          <w:sz w:val="32"/>
+          <w:lang w:eastAsia="en-CA"/>
+        </w:rPr>
+        <w:lastRenderedPageBreak/>
+        <w:t>C</w:t>
+      </w:r>
+      <w:r>
+        <w:rPr>
+          <w:sz w:val="32"/>
+          <w:lang w:eastAsia="en-CA"/>
+        </w:rPr>
+        <w:t>onstraints</w:t>
       </w:r>
     </w:p>
     <w:p>
@@ -522,13 +580,6 @@
           <w:lang w:eastAsia="en-CA"/>
         </w:rPr>
         <w:t xml:space="preserve"> button</w:t>
-      </w:r>
-      <w:r>
-        <w:rPr>
-          <w:lang w:eastAsia="en-CA"/>
-        </w:rPr>
-        <w:br/>
-        <w:t>-staff availability for assistance/hours of operation</w:t>
       </w:r>
       <w:r>
         <w:rPr>
@@ -555,8 +606,8 @@
 </file>
 
 <file path=word/numbering.xml><?xml version="1.0" encoding="utf-8"?>
-<w:numbering xmlns:wpc="http://schemas.microsoft.com/office/word/2010/wordprocessingCanvas" xmlns:mc="http://schemas.openxmlformats.org/markup-compatibility/2006" xmlns:o="urn:schemas-microsoft-com:office:office" xmlns:r="http://schemas.openxmlformats.org/officeDocument/2006/relationships" xmlns:m="http://schemas.openxmlformats.org/officeDocument/2006/math" xmlns:v="urn:schemas-microsoft-com:vml" xmlns:wp14="http://schemas.microsoft.com/office/word/2010/wordprocessingDrawing" xmlns:wp="http://schemas.openxmlformats.org/drawingml/2006/wordprocessingDrawing" xmlns:w10="urn:schemas-microsoft-com:office:word" xmlns:w="http://schemas.openxmlformats.org/wordprocessingml/2006/main" xmlns:w14="http://schemas.microsoft.com/office/word/2010/wordml" xmlns:w15="http://schemas.microsoft.com/office/word/2012/wordml" xmlns:wpg="http://schemas.microsoft.com/office/word/2010/wordprocessingGroup" xmlns:wpi="http://schemas.microsoft.com/office/word/2010/wordprocessingInk" xmlns:wne="http://schemas.microsoft.com/office/word/2006/wordml" xmlns:wps="http://schemas.microsoft.com/office/word/2010/wordprocessingShape" mc:Ignorable="w14 w15 wp14">
-  <w:abstractNum w:abstractNumId="0" w15:restartNumberingAfterBreak="0">
+<w:numbering xmlns:ve="http://schemas.openxmlformats.org/markup-compatibility/2006" xmlns:o="urn:schemas-microsoft-com:office:office" xmlns:r="http://schemas.openxmlformats.org/officeDocument/2006/relationships" xmlns:m="http://schemas.openxmlformats.org/officeDocument/2006/math" xmlns:v="urn:schemas-microsoft-com:vml" xmlns:wp="http://schemas.openxmlformats.org/drawingml/2006/wordprocessingDrawing" xmlns:w10="urn:schemas-microsoft-com:office:word" xmlns:w="http://schemas.openxmlformats.org/wordprocessingml/2006/main" xmlns:wne="http://schemas.microsoft.com/office/word/2006/wordml">
+  <w:abstractNum w:abstractNumId="0">
     <w:nsid w:val="090F23E3"/>
     <w:multiLevelType w:val="hybridMultilevel"/>
     <w:tmpl w:val="A17219B0"/>
@@ -675,7 +726,7 @@
 </file>
 
 <file path=word/styles.xml><?xml version="1.0" encoding="utf-8"?>
-<w:styles xmlns:mc="http://schemas.openxmlformats.org/markup-compatibility/2006" xmlns:r="http://schemas.openxmlformats.org/officeDocument/2006/relationships" xmlns:w="http://schemas.openxmlformats.org/wordprocessingml/2006/main" xmlns:w14="http://schemas.microsoft.com/office/word/2010/wordml" xmlns:w15="http://schemas.microsoft.com/office/word/2012/wordml" mc:Ignorable="w14 w15">
+<w:styles xmlns:r="http://schemas.openxmlformats.org/officeDocument/2006/relationships" xmlns:w="http://schemas.openxmlformats.org/wordprocessingml/2006/main">
   <w:docDefaults>
     <w:rPrDefault>
       <w:rPr>
@@ -691,378 +742,144 @@
       </w:pPr>
     </w:pPrDefault>
   </w:docDefaults>
-  <w:latentStyles w:defLockedState="0" w:defUIPriority="99" w:defSemiHidden="0" w:defUnhideWhenUsed="0" w:defQFormat="0" w:count="371">
-    <w:lsdException w:name="Normal" w:uiPriority="0" w:qFormat="1"/>
-    <w:lsdException w:name="heading 1" w:uiPriority="9" w:qFormat="1"/>
-    <w:lsdException w:name="heading 2" w:semiHidden="1" w:uiPriority="9" w:unhideWhenUsed="1" w:qFormat="1"/>
-    <w:lsdException w:name="heading 3" w:semiHidden="1" w:uiPriority="9" w:unhideWhenUsed="1" w:qFormat="1"/>
-    <w:lsdException w:name="heading 4" w:semiHidden="1" w:uiPriority="9" w:unhideWhenUsed="1" w:qFormat="1"/>
-    <w:lsdException w:name="heading 5" w:semiHidden="1" w:uiPriority="9" w:unhideWhenUsed="1" w:qFormat="1"/>
-    <w:lsdException w:name="heading 6" w:semiHidden="1" w:uiPriority="9" w:unhideWhenUsed="1" w:qFormat="1"/>
-    <w:lsdException w:name="heading 7" w:semiHidden="1" w:uiPriority="9" w:unhideWhenUsed="1" w:qFormat="1"/>
-    <w:lsdException w:name="heading 8" w:semiHidden="1" w:uiPriority="9" w:unhideWhenUsed="1" w:qFormat="1"/>
-    <w:lsdException w:name="heading 9" w:semiHidden="1" w:uiPriority="9" w:unhideWhenUsed="1" w:qFormat="1"/>
-    <w:lsdException w:name="index 1" w:semiHidden="1" w:unhideWhenUsed="1"/>
-    <w:lsdException w:name="index 2" w:semiHidden="1" w:unhideWhenUsed="1"/>
-    <w:lsdException w:name="index 3" w:semiHidden="1" w:unhideWhenUsed="1"/>
-    <w:lsdException w:name="index 4" w:semiHidden="1" w:unhideWhenUsed="1"/>
-    <w:lsdException w:name="index 5" w:semiHidden="1" w:unhideWhenUsed="1"/>
-    <w:lsdException w:name="index 6" w:semiHidden="1" w:unhideWhenUsed="1"/>
-    <w:lsdException w:name="index 7" w:semiHidden="1" w:unhideWhenUsed="1"/>
-    <w:lsdException w:name="index 8" w:semiHidden="1" w:unhideWhenUsed="1"/>
-    <w:lsdException w:name="index 9" w:semiHidden="1" w:unhideWhenUsed="1"/>
-    <w:lsdException w:name="toc 1" w:semiHidden="1" w:uiPriority="39" w:unhideWhenUsed="1"/>
-    <w:lsdException w:name="toc 2" w:semiHidden="1" w:uiPriority="39" w:unhideWhenUsed="1"/>
-    <w:lsdException w:name="toc 3" w:semiHidden="1" w:uiPriority="39" w:unhideWhenUsed="1"/>
-    <w:lsdException w:name="toc 4" w:semiHidden="1" w:uiPriority="39" w:unhideWhenUsed="1"/>
-    <w:lsdException w:name="toc 5" w:semiHidden="1" w:uiPriority="39" w:unhideWhenUsed="1"/>
-    <w:lsdException w:name="toc 6" w:semiHidden="1" w:uiPriority="39" w:unhideWhenUsed="1"/>
-    <w:lsdException w:name="toc 7" w:semiHidden="1" w:uiPriority="39" w:unhideWhenUsed="1"/>
-    <w:lsdException w:name="toc 8" w:semiHidden="1" w:uiPriority="39" w:unhideWhenUsed="1"/>
-    <w:lsdException w:name="toc 9" w:semiHidden="1" w:uiPriority="39" w:unhideWhenUsed="1"/>
-    <w:lsdException w:name="Normal Indent" w:semiHidden="1" w:unhideWhenUsed="1"/>
-    <w:lsdException w:name="footnote text" w:semiHidden="1" w:unhideWhenUsed="1"/>
-    <w:lsdException w:name="annotation text" w:semiHidden="1" w:unhideWhenUsed="1"/>
-    <w:lsdException w:name="header" w:semiHidden="1" w:unhideWhenUsed="1"/>
-    <w:lsdException w:name="footer" w:semiHidden="1" w:unhideWhenUsed="1"/>
-    <w:lsdException w:name="index heading" w:semiHidden="1" w:unhideWhenUsed="1"/>
-    <w:lsdException w:name="caption" w:semiHidden="1" w:uiPriority="35" w:unhideWhenUsed="1" w:qFormat="1"/>
-    <w:lsdException w:name="table of figures" w:semiHidden="1" w:unhideWhenUsed="1"/>
-    <w:lsdException w:name="envelope address" w:semiHidden="1" w:unhideWhenUsed="1"/>
-    <w:lsdException w:name="envelope return" w:semiHidden="1" w:unhideWhenUsed="1"/>
-    <w:lsdException w:name="footnote reference" w:semiHidden="1" w:unhideWhenUsed="1"/>
-    <w:lsdException w:name="annotation reference" w:semiHidden="1" w:unhideWhenUsed="1"/>
-    <w:lsdException w:name="line number" w:semiHidden="1" w:unhideWhenUsed="1"/>
-    <w:lsdException w:name="page number" w:semiHidden="1" w:unhideWhenUsed="1"/>
-    <w:lsdException w:name="endnote reference" w:semiHidden="1" w:unhideWhenUsed="1"/>
-    <w:lsdException w:name="endnote text" w:semiHidden="1" w:unhideWhenUsed="1"/>
-    <w:lsdException w:name="table of authorities" w:semiHidden="1" w:unhideWhenUsed="1"/>
-    <w:lsdException w:name="macro" w:semiHidden="1" w:unhideWhenUsed="1"/>
-    <w:lsdException w:name="toa heading" w:semiHidden="1" w:unhideWhenUsed="1"/>
-    <w:lsdException w:name="List" w:semiHidden="1" w:unhideWhenUsed="1"/>
-    <w:lsdException w:name="List Bullet" w:semiHidden="1" w:unhideWhenUsed="1"/>
-    <w:lsdException w:name="List Number" w:semiHidden="1" w:unhideWhenUsed="1"/>
-    <w:lsdException w:name="List 2" w:semiHidden="1" w:unhideWhenUsed="1"/>
-    <w:lsdException w:name="List 3" w:semiHidden="1" w:unhideWhenUsed="1"/>
-    <w:lsdException w:name="List 4" w:semiHidden="1" w:unhideWhenUsed="1"/>
-    <w:lsdException w:name="List 5" w:semiHidden="1" w:unhideWhenUsed="1"/>
-    <w:lsdException w:name="List Bullet 2" w:semiHidden="1" w:unhideWhenUsed="1"/>
-    <w:lsdException w:name="List Bullet 3" w:semiHidden="1" w:unhideWhenUsed="1"/>
-    <w:lsdException w:name="List Bullet 4" w:semiHidden="1" w:unhideWhenUsed="1"/>
-    <w:lsdException w:name="List Bullet 5" w:semiHidden="1" w:unhideWhenUsed="1"/>
-    <w:lsdException w:name="List Number 2" w:semiHidden="1" w:unhideWhenUsed="1"/>
-    <w:lsdException w:name="List Number 3" w:semiHidden="1" w:unhideWhenUsed="1"/>
-    <w:lsdException w:name="List Number 4" w:semiHidden="1" w:unhideWhenUsed="1"/>
-    <w:lsdException w:name="List Number 5" w:semiHidden="1" w:unhideWhenUsed="1"/>
-    <w:lsdException w:name="Title" w:uiPriority="10" w:qFormat="1"/>
-    <w:lsdException w:name="Closing" w:semiHidden="1" w:unhideWhenUsed="1"/>
-    <w:lsdException w:name="Signature" w:semiHidden="1" w:unhideWhenUsed="1"/>
-    <w:lsdException w:name="Default Paragraph Font" w:semiHidden="1" w:uiPriority="1" w:unhideWhenUsed="1"/>
-    <w:lsdException w:name="Body Text" w:semiHidden="1" w:unhideWhenUsed="1"/>
-    <w:lsdException w:name="Body Text Indent" w:semiHidden="1" w:unhideWhenUsed="1"/>
-    <w:lsdException w:name="List Continue" w:semiHidden="1" w:unhideWhenUsed="1"/>
-    <w:lsdException w:name="List Continue 2" w:semiHidden="1" w:unhideWhenUsed="1"/>
-    <w:lsdException w:name="List Continue 3" w:semiHidden="1" w:unhideWhenUsed="1"/>
-    <w:lsdException w:name="List Continue 4" w:semiHidden="1" w:unhideWhenUsed="1"/>
-    <w:lsdException w:name="List Continue 5" w:semiHidden="1" w:unhideWhenUsed="1"/>
-    <w:lsdException w:name="Message Header" w:semiHidden="1" w:unhideWhenUsed="1"/>
-    <w:lsdException w:name="Subtitle" w:uiPriority="11" w:qFormat="1"/>
-    <w:lsdException w:name="Salutation" w:semiHidden="1" w:unhideWhenUsed="1"/>
-    <w:lsdException w:name="Date" w:semiHidden="1" w:unhideWhenUsed="1"/>
-    <w:lsdException w:name="Body Text First Indent" w:semiHidden="1" w:unhideWhenUsed="1"/>
-    <w:lsdException w:name="Body Text First Indent 2" w:semiHidden="1" w:unhideWhenUsed="1"/>
-    <w:lsdException w:name="Note Heading" w:semiHidden="1" w:unhideWhenUsed="1"/>
-    <w:lsdException w:name="Body Text 2" w:semiHidden="1" w:unhideWhenUsed="1"/>
-    <w:lsdException w:name="Body Text 3" w:semiHidden="1" w:unhideWhenUsed="1"/>
-    <w:lsdException w:name="Body Text Indent 2" w:semiHidden="1" w:unhideWhenUsed="1"/>
-    <w:lsdException w:name="Body Text Indent 3" w:semiHidden="1" w:unhideWhenUsed="1"/>
-    <w:lsdException w:name="Block Text" w:semiHidden="1" w:unhideWhenUsed="1"/>
-    <w:lsdException w:name="Hyperlink" w:semiHidden="1" w:unhideWhenUsed="1"/>
-    <w:lsdException w:name="FollowedHyperlink" w:semiHidden="1" w:unhideWhenUsed="1"/>
-    <w:lsdException w:name="Strong" w:uiPriority="22" w:qFormat="1"/>
-    <w:lsdException w:name="Emphasis" w:uiPriority="20" w:qFormat="1"/>
-    <w:lsdException w:name="Document Map" w:semiHidden="1" w:unhideWhenUsed="1"/>
-    <w:lsdException w:name="Plain Text" w:semiHidden="1" w:unhideWhenUsed="1"/>
-    <w:lsdException w:name="E-mail Signature" w:semiHidden="1" w:unhideWhenUsed="1"/>
-    <w:lsdException w:name="HTML Top of Form" w:semiHidden="1" w:unhideWhenUsed="1"/>
-    <w:lsdException w:name="HTML Bottom of Form" w:semiHidden="1" w:unhideWhenUsed="1"/>
-    <w:lsdException w:name="Normal (Web)" w:semiHidden="1" w:unhideWhenUsed="1"/>
-    <w:lsdException w:name="HTML Acronym" w:semiHidden="1" w:unhideWhenUsed="1"/>
-    <w:lsdException w:name="HTML Address" w:semiHidden="1" w:unhideWhenUsed="1"/>
-    <w:lsdException w:name="HTML Cite" w:semiHidden="1" w:unhideWhenUsed="1"/>
-    <w:lsdException w:name="HTML Code" w:semiHidden="1" w:unhideWhenUsed="1"/>
-    <w:lsdException w:name="HTML Definition" w:semiHidden="1" w:unhideWhenUsed="1"/>
-    <w:lsdException w:name="HTML Keyboard" w:semiHidden="1" w:unhideWhenUsed="1"/>
-    <w:lsdException w:name="HTML Preformatted" w:semiHidden="1" w:unhideWhenUsed="1"/>
-    <w:lsdException w:name="HTML Sample" w:semiHidden="1" w:unhideWhenUsed="1"/>
-    <w:lsdException w:name="HTML Typewriter" w:semiHidden="1" w:unhideWhenUsed="1"/>
-    <w:lsdException w:name="HTML Variable" w:semiHidden="1" w:unhideWhenUsed="1"/>
-    <w:lsdException w:name="Normal Table" w:semiHidden="1" w:unhideWhenUsed="1"/>
-    <w:lsdException w:name="annotation subject" w:semiHidden="1" w:unhideWhenUsed="1"/>
-    <w:lsdException w:name="No List" w:semiHidden="1" w:unhideWhenUsed="1"/>
-    <w:lsdException w:name="Outline List 1" w:semiHidden="1" w:unhideWhenUsed="1"/>
-    <w:lsdException w:name="Outline List 2" w:semiHidden="1" w:unhideWhenUsed="1"/>
-    <w:lsdException w:name="Outline List 3" w:semiHidden="1" w:unhideWhenUsed="1"/>
-    <w:lsdException w:name="Table Simple 1" w:semiHidden="1" w:unhideWhenUsed="1"/>
-    <w:lsdException w:name="Table Simple 2" w:semiHidden="1" w:unhideWhenUsed="1"/>
-    <w:lsdException w:name="Table Simple 3" w:semiHidden="1" w:unhideWhenUsed="1"/>
-    <w:lsdException w:name="Table Classic 1" w:semiHidden="1" w:unhideWhenUsed="1"/>
-    <w:lsdException w:name="Table Classic 2" w:semiHidden="1" w:unhideWhenUsed="1"/>
-    <w:lsdException w:name="Table Classic 3" w:semiHidden="1" w:unhideWhenUsed="1"/>
-    <w:lsdException w:name="Table Classic 4" w:semiHidden="1" w:unhideWhenUsed="1"/>
-    <w:lsdException w:name="Table Colorful 1" w:semiHidden="1" w:unhideWhenUsed="1"/>
-    <w:lsdException w:name="Table Colorful 2" w:semiHidden="1" w:unhideWhenUsed="1"/>
-    <w:lsdException w:name="Table Colorful 3" w:semiHidden="1" w:unhideWhenUsed="1"/>
-    <w:lsdException w:name="Table Columns 1" w:semiHidden="1" w:unhideWhenUsed="1"/>
-    <w:lsdException w:name="Table Columns 2" w:semiHidden="1" w:unhideWhenUsed="1"/>
-    <w:lsdException w:name="Table Columns 3" w:semiHidden="1" w:unhideWhenUsed="1"/>
-    <w:lsdException w:name="Table Columns 4" w:semiHidden="1" w:unhideWhenUsed="1"/>
-    <w:lsdException w:name="Table Columns 5" w:semiHidden="1" w:unhideWhenUsed="1"/>
-    <w:lsdException w:name="Table Grid 1" w:semiHidden="1" w:unhideWhenUsed="1"/>
-    <w:lsdException w:name="Table Grid 2" w:semiHidden="1" w:unhideWhenUsed="1"/>
-    <w:lsdException w:name="Table Grid 3" w:semiHidden="1" w:unhideWhenUsed="1"/>
-    <w:lsdException w:name="Table Grid 4" w:semiHidden="1" w:unhideWhenUsed="1"/>
-    <w:lsdException w:name="Table Grid 5" w:semiHidden="1" w:unhideWhenUsed="1"/>
-    <w:lsdException w:name="Table Grid 6" w:semiHidden="1" w:unhideWhenUsed="1"/>
-    <w:lsdException w:name="Table Grid 7" w:semiHidden="1" w:unhideWhenUsed="1"/>
-    <w:lsdException w:name="Table Grid 8" w:semiHidden="1" w:unhideWhenUsed="1"/>
-    <w:lsdException w:name="Table List 1" w:semiHidden="1" w:unhideWhenUsed="1"/>
-    <w:lsdException w:name="Table List 2" w:semiHidden="1" w:unhideWhenUsed="1"/>
-    <w:lsdException w:name="Table List 3" w:semiHidden="1" w:unhideWhenUsed="1"/>
-    <w:lsdException w:name="Table List 4" w:semiHidden="1" w:unhideWhenUsed="1"/>
-    <w:lsdException w:name="Table List 5" w:semiHidden="1" w:unhideWhenUsed="1"/>
-    <w:lsdException w:name="Table List 6" w:semiHidden="1" w:unhideWhenUsed="1"/>
-    <w:lsdException w:name="Table List 7" w:semiHidden="1" w:unhideWhenUsed="1"/>
-    <w:lsdException w:name="Table List 8" w:semiHidden="1" w:unhideWhenUsed="1"/>
-    <w:lsdException w:name="Table 3D effects 1" w:semiHidden="1" w:unhideWhenUsed="1"/>
-    <w:lsdException w:name="Table 3D effects 2" w:semiHidden="1" w:unhideWhenUsed="1"/>
-    <w:lsdException w:name="Table 3D effects 3" w:semiHidden="1" w:unhideWhenUsed="1"/>
-    <w:lsdException w:name="Table Contemporary" w:semiHidden="1" w:unhideWhenUsed="1"/>
-    <w:lsdException w:name="Table Elegant" w:semiHidden="1" w:unhideWhenUsed="1"/>
-    <w:lsdException w:name="Table Professional" w:semiHidden="1" w:unhideWhenUsed="1"/>
-    <w:lsdException w:name="Table Subtle 1" w:semiHidden="1" w:unhideWhenUsed="1"/>
-    <w:lsdException w:name="Table Subtle 2" w:semiHidden="1" w:unhideWhenUsed="1"/>
-    <w:lsdException w:name="Table Web 1" w:semiHidden="1" w:unhideWhenUsed="1"/>
-    <w:lsdException w:name="Table Web 2" w:semiHidden="1" w:unhideWhenUsed="1"/>
-    <w:lsdException w:name="Table Web 3" w:semiHidden="1" w:unhideWhenUsed="1"/>
-    <w:lsdException w:name="Balloon Text" w:semiHidden="1" w:unhideWhenUsed="1"/>
-    <w:lsdException w:name="Table Grid" w:uiPriority="59"/>
-    <w:lsdException w:name="Table Theme" w:semiHidden="1" w:unhideWhenUsed="1"/>
-    <w:lsdException w:name="Placeholder Text" w:semiHidden="1"/>
-    <w:lsdException w:name="No Spacing" w:uiPriority="1" w:qFormat="1"/>
-    <w:lsdException w:name="Light Shading" w:uiPriority="60"/>
-    <w:lsdException w:name="Light List" w:uiPriority="61"/>
-    <w:lsdException w:name="Light Grid" w:uiPriority="62"/>
-    <w:lsdException w:name="Medium Shading 1" w:uiPriority="63"/>
-    <w:lsdException w:name="Medium Shading 2" w:uiPriority="64"/>
-    <w:lsdException w:name="Medium List 1" w:uiPriority="65"/>
-    <w:lsdException w:name="Medium List 2" w:uiPriority="66"/>
-    <w:lsdException w:name="Medium Grid 1" w:uiPriority="67"/>
-    <w:lsdException w:name="Medium Grid 2" w:uiPriority="68"/>
-    <w:lsdException w:name="Medium Grid 3" w:uiPriority="69"/>
-    <w:lsdException w:name="Dark List" w:uiPriority="70"/>
-    <w:lsdException w:name="Colorful Shading" w:uiPriority="71"/>
-    <w:lsdException w:name="Colorful List" w:uiPriority="72"/>
-    <w:lsdException w:name="Colorful Grid" w:uiPriority="73"/>
-    <w:lsdException w:name="Light Shading Accent 1" w:uiPriority="60"/>
-    <w:lsdException w:name="Light List Accent 1" w:uiPriority="61"/>
-    <w:lsdException w:name="Light Grid Accent 1" w:uiPriority="62"/>
-    <w:lsdException w:name="Medium Shading 1 Accent 1" w:uiPriority="63"/>
-    <w:lsdException w:name="Medium Shading 2 Accent 1" w:uiPriority="64"/>
-    <w:lsdException w:name="Medium List 1 Accent 1" w:uiPriority="65"/>
-    <w:lsdException w:name="Revision" w:semiHidden="1"/>
-    <w:lsdException w:name="List Paragraph" w:uiPriority="34" w:qFormat="1"/>
-    <w:lsdException w:name="Quote" w:uiPriority="29" w:qFormat="1"/>
-    <w:lsdException w:name="Intense Quote" w:uiPriority="30" w:qFormat="1"/>
-    <w:lsdException w:name="Medium List 2 Accent 1" w:uiPriority="66"/>
-    <w:lsdException w:name="Medium Grid 1 Accent 1" w:uiPriority="67"/>
-    <w:lsdException w:name="Medium Grid 2 Accent 1" w:uiPriority="68"/>
-    <w:lsdException w:name="Medium Grid 3 Accent 1" w:uiPriority="69"/>
-    <w:lsdException w:name="Dark List Accent 1" w:uiPriority="70"/>
-    <w:lsdException w:name="Colorful Shading Accent 1" w:uiPriority="71"/>
-    <w:lsdException w:name="Colorful List Accent 1" w:uiPriority="72"/>
-    <w:lsdException w:name="Colorful Grid Accent 1" w:uiPriority="73"/>
-    <w:lsdException w:name="Light Shading Accent 2" w:uiPriority="60"/>
-    <w:lsdException w:name="Light List Accent 2" w:uiPriority="61"/>
-    <w:lsdException w:name="Light Grid Accent 2" w:uiPriority="62"/>
-    <w:lsdException w:name="Medium Shading 1 Accent 2" w:uiPriority="63"/>
-    <w:lsdException w:name="Medium Shading 2 Accent 2" w:uiPriority="64"/>
-    <w:lsdException w:name="Medium List 1 Accent 2" w:uiPriority="65"/>
-    <w:lsdException w:name="Medium List 2 Accent 2" w:uiPriority="66"/>
-    <w:lsdException w:name="Medium Grid 1 Accent 2" w:uiPriority="67"/>
-    <w:lsdException w:name="Medium Grid 2 Accent 2" w:uiPriority="68"/>
-    <w:lsdException w:name="Medium Grid 3 Accent 2" w:uiPriority="69"/>
-    <w:lsdException w:name="Dark List Accent 2" w:uiPriority="70"/>
-    <w:lsdException w:name="Colorful Shading Accent 2" w:uiPriority="71"/>
-    <w:lsdException w:name="Colorful List Accent 2" w:uiPriority="72"/>
-    <w:lsdException w:name="Colorful Grid Accent 2" w:uiPriority="73"/>
-    <w:lsdException w:name="Light Shading Accent 3" w:uiPriority="60"/>
-    <w:lsdException w:name="Light List Accent 3" w:uiPriority="61"/>
-    <w:lsdException w:name="Light Grid Accent 3" w:uiPriority="62"/>
-    <w:lsdException w:name="Medium Shading 1 Accent 3" w:uiPriority="63"/>
-    <w:lsdException w:name="Medium Shading 2 Accent 3" w:uiPriority="64"/>
-    <w:lsdException w:name="Medium List 1 Accent 3" w:uiPriority="65"/>
-    <w:lsdException w:name="Medium List 2 Accent 3" w:uiPriority="66"/>
-    <w:lsdException w:name="Medium Grid 1 Accent 3" w:uiPriority="67"/>
-    <w:lsdException w:name="Medium Grid 2 Accent 3" w:uiPriority="68"/>
-    <w:lsdException w:name="Medium Grid 3 Accent 3" w:uiPriority="69"/>
-    <w:lsdException w:name="Dark List Accent 3" w:uiPriority="70"/>
-    <w:lsdException w:name="Colorful Shading Accent 3" w:uiPriority="71"/>
-    <w:lsdException w:name="Colorful List Accent 3" w:uiPriority="72"/>
-    <w:lsdException w:name="Colorful Grid Accent 3" w:uiPriority="73"/>
-    <w:lsdException w:name="Light Shading Accent 4" w:uiPriority="60"/>
-    <w:lsdException w:name="Light List Accent 4" w:uiPriority="61"/>
-    <w:lsdException w:name="Light Grid Accent 4" w:uiPriority="62"/>
-    <w:lsdException w:name="Medium Shading 1 Accent 4" w:uiPriority="63"/>
-    <w:lsdException w:name="Medium Shading 2 Accent 4" w:uiPriority="64"/>
-    <w:lsdException w:name="Medium List 1 Accent 4" w:uiPriority="65"/>
-    <w:lsdException w:name="Medium List 2 Accent 4" w:uiPriority="66"/>
-    <w:lsdException w:name="Medium Grid 1 Accent 4" w:uiPriority="67"/>
-    <w:lsdException w:name="Medium Grid 2 Accent 4" w:uiPriority="68"/>
-    <w:lsdException w:name="Medium Grid 3 Accent 4" w:uiPriority="69"/>
-    <w:lsdException w:name="Dark List Accent 4" w:uiPriority="70"/>
-    <w:lsdException w:name="Colorful Shading Accent 4" w:uiPriority="71"/>
-    <w:lsdException w:name="Colorful List Accent 4" w:uiPriority="72"/>
-    <w:lsdException w:name="Colorful Grid Accent 4" w:uiPriority="73"/>
-    <w:lsdException w:name="Light Shading Accent 5" w:uiPriority="60"/>
-    <w:lsdException w:name="Light List Accent 5" w:uiPriority="61"/>
-    <w:lsdException w:name="Light Grid Accent 5" w:uiPriority="62"/>
-    <w:lsdException w:name="Medium Shading 1 Accent 5" w:uiPriority="63"/>
-    <w:lsdException w:name="Medium Shading 2 Accent 5" w:uiPriority="64"/>
-    <w:lsdException w:name="Medium List 1 Accent 5" w:uiPriority="65"/>
-    <w:lsdException w:name="Medium List 2 Accent 5" w:uiPriority="66"/>
-    <w:lsdException w:name="Medium Grid 1 Accent 5" w:uiPriority="67"/>
-    <w:lsdException w:name="Medium Grid 2 Accent 5" w:uiPriority="68"/>
-    <w:lsdException w:name="Medium Grid 3 Accent 5" w:uiPriority="69"/>
-    <w:lsdException w:name="Dark List Accent 5" w:uiPriority="70"/>
-    <w:lsdException w:name="Colorful Shading Accent 5" w:uiPriority="71"/>
-    <w:lsdException w:name="Colorful List Accent 5" w:uiPriority="72"/>
-    <w:lsdException w:name="Colorful Grid Accent 5" w:uiPriority="73"/>
-    <w:lsdException w:name="Light Shading Accent 6" w:uiPriority="60"/>
-    <w:lsdException w:name="Light List Accent 6" w:uiPriority="61"/>
-    <w:lsdException w:name="Light Grid Accent 6" w:uiPriority="62"/>
-    <w:lsdException w:name="Medium Shading 1 Accent 6" w:uiPriority="63"/>
-    <w:lsdException w:name="Medium Shading 2 Accent 6" w:uiPriority="64"/>
-    <w:lsdException w:name="Medium List 1 Accent 6" w:uiPriority="65"/>
-    <w:lsdException w:name="Medium List 2 Accent 6" w:uiPriority="66"/>
-    <w:lsdException w:name="Medium Grid 1 Accent 6" w:uiPriority="67"/>
-    <w:lsdException w:name="Medium Grid 2 Accent 6" w:uiPriority="68"/>
-    <w:lsdException w:name="Medium Grid 3 Accent 6" w:uiPriority="69"/>
-    <w:lsdException w:name="Dark List Accent 6" w:uiPriority="70"/>
-    <w:lsdException w:name="Colorful Shading Accent 6" w:uiPriority="71"/>
-    <w:lsdException w:name="Colorful List Accent 6" w:uiPriority="72"/>
-    <w:lsdException w:name="Colorful Grid Accent 6" w:uiPriority="73"/>
-    <w:lsdException w:name="Subtle Emphasis" w:uiPriority="19" w:qFormat="1"/>
-    <w:lsdException w:name="Intense Emphasis" w:uiPriority="21" w:qFormat="1"/>
-    <w:lsdException w:name="Subtle Reference" w:uiPriority="31" w:qFormat="1"/>
-    <w:lsdException w:name="Intense Reference" w:uiPriority="32" w:qFormat="1"/>
-    <w:lsdException w:name="Book Title" w:uiPriority="33" w:qFormat="1"/>
-    <w:lsdException w:name="Bibliography" w:semiHidden="1" w:uiPriority="37" w:unhideWhenUsed="1"/>
-    <w:lsdException w:name="TOC Heading" w:semiHidden="1" w:uiPriority="39" w:unhideWhenUsed="1" w:qFormat="1"/>
-    <w:lsdException w:name="Plain Table 1" w:uiPriority="41"/>
-    <w:lsdException w:name="Plain Table 2" w:uiPriority="42"/>
-    <w:lsdException w:name="Plain Table 3" w:uiPriority="43"/>
-    <w:lsdException w:name="Plain Table 4" w:uiPriority="44"/>
-    <w:lsdException w:name="Plain Table 5" w:uiPriority="45"/>
-    <w:lsdException w:name="Grid Table Light" w:uiPriority="40"/>
-    <w:lsdException w:name="Grid Table 1 Light" w:uiPriority="46"/>
-    <w:lsdException w:name="Grid Table 2" w:uiPriority="47"/>
-    <w:lsdException w:name="Grid Table 3" w:uiPriority="48"/>
-    <w:lsdException w:name="Grid Table 4" w:uiPriority="49"/>
-    <w:lsdException w:name="Grid Table 5 Dark" w:uiPriority="50"/>
-    <w:lsdException w:name="Grid Table 6 Colorful" w:uiPriority="51"/>
-    <w:lsdException w:name="Grid Table 7 Colorful" w:uiPriority="52"/>
-    <w:lsdException w:name="Grid Table 1 Light Accent 1" w:uiPriority="46"/>
-    <w:lsdException w:name="Grid Table 2 Accent 1" w:uiPriority="47"/>
-    <w:lsdException w:name="Grid Table 3 Accent 1" w:uiPriority="48"/>
-    <w:lsdException w:name="Grid Table 4 Accent 1" w:uiPriority="49"/>
-    <w:lsdException w:name="Grid Table 5 Dark Accent 1" w:uiPriority="50"/>
-    <w:lsdException w:name="Grid Table 6 Colorful Accent 1" w:uiPriority="51"/>
-    <w:lsdException w:name="Grid Table 7 Colorful Accent 1" w:uiPriority="52"/>
-    <w:lsdException w:name="Grid Table 1 Light Accent 2" w:uiPriority="46"/>
-    <w:lsdException w:name="Grid Table 2 Accent 2" w:uiPriority="47"/>
-    <w:lsdException w:name="Grid Table 3 Accent 2" w:uiPriority="48"/>
-    <w:lsdException w:name="Grid Table 4 Accent 2" w:uiPriority="49"/>
-    <w:lsdException w:name="Grid Table 5 Dark Accent 2" w:uiPriority="50"/>
-    <w:lsdException w:name="Grid Table 6 Colorful Accent 2" w:uiPriority="51"/>
-    <w:lsdException w:name="Grid Table 7 Colorful Accent 2" w:uiPriority="52"/>
-    <w:lsdException w:name="Grid Table 1 Light Accent 3" w:uiPriority="46"/>
-    <w:lsdException w:name="Grid Table 2 Accent 3" w:uiPriority="47"/>
-    <w:lsdException w:name="Grid Table 3 Accent 3" w:uiPriority="48"/>
-    <w:lsdException w:name="Grid Table 4 Accent 3" w:uiPriority="49"/>
-    <w:lsdException w:name="Grid Table 5 Dark Accent 3" w:uiPriority="50"/>
-    <w:lsdException w:name="Grid Table 6 Colorful Accent 3" w:uiPriority="51"/>
-    <w:lsdException w:name="Grid Table 7 Colorful Accent 3" w:uiPriority="52"/>
-    <w:lsdException w:name="Grid Table 1 Light Accent 4" w:uiPriority="46"/>
-    <w:lsdException w:name="Grid Table 2 Accent 4" w:uiPriority="47"/>
-    <w:lsdException w:name="Grid Table 3 Accent 4" w:uiPriority="48"/>
-    <w:lsdException w:name="Grid Table 4 Accent 4" w:uiPriority="49"/>
-    <w:lsdException w:name="Grid Table 5 Dark Accent 4" w:uiPriority="50"/>
-    <w:lsdException w:name="Grid Table 6 Colorful Accent 4" w:uiPriority="51"/>
-    <w:lsdException w:name="Grid Table 7 Colorful Accent 4" w:uiPriority="52"/>
-    <w:lsdException w:name="Grid Table 1 Light Accent 5" w:uiPriority="46"/>
-    <w:lsdException w:name="Grid Table 2 Accent 5" w:uiPriority="47"/>
-    <w:lsdException w:name="Grid Table 3 Accent 5" w:uiPriority="48"/>
-    <w:lsdException w:name="Grid Table 4 Accent 5" w:uiPriority="49"/>
-    <w:lsdException w:name="Grid Table 5 Dark Accent 5" w:uiPriority="50"/>
-    <w:lsdException w:name="Grid Table 6 Colorful Accent 5" w:uiPriority="51"/>
-    <w:lsdException w:name="Grid Table 7 Colorful Accent 5" w:uiPriority="52"/>
-    <w:lsdException w:name="Grid Table 1 Light Accent 6" w:uiPriority="46"/>
-    <w:lsdException w:name="Grid Table 2 Accent 6" w:uiPriority="47"/>
-    <w:lsdException w:name="Grid Table 3 Accent 6" w:uiPriority="48"/>
-    <w:lsdException w:name="Grid Table 4 Accent 6" w:uiPriority="49"/>
-    <w:lsdException w:name="Grid Table 5 Dark Accent 6" w:uiPriority="50"/>
-    <w:lsdException w:name="Grid Table 6 Colorful Accent 6" w:uiPriority="51"/>
-    <w:lsdException w:name="Grid Table 7 Colorful Accent 6" w:uiPriority="52"/>
-    <w:lsdException w:name="List Table 1 Light" w:uiPriority="46"/>
-    <w:lsdException w:name="List Table 2" w:uiPriority="47"/>
-    <w:lsdException w:name="List Table 3" w:uiPriority="48"/>
-    <w:lsdException w:name="List Table 4" w:uiPriority="49"/>
-    <w:lsdException w:name="List Table 5 Dark" w:uiPriority="50"/>
-    <w:lsdException w:name="List Table 6 Colorful" w:uiPriority="51"/>
-    <w:lsdException w:name="List Table 7 Colorful" w:uiPriority="52"/>
-    <w:lsdException w:name="List Table 1 Light Accent 1" w:uiPriority="46"/>
-    <w:lsdException w:name="List Table 2 Accent 1" w:uiPriority="47"/>
-    <w:lsdException w:name="List Table 3 Accent 1" w:uiPriority="48"/>
-    <w:lsdException w:name="List Table 4 Accent 1" w:uiPriority="49"/>
-    <w:lsdException w:name="List Table 5 Dark Accent 1" w:uiPriority="50"/>
-    <w:lsdException w:name="List Table 6 Colorful Accent 1" w:uiPriority="51"/>
-    <w:lsdException w:name="List Table 7 Colorful Accent 1" w:uiPriority="52"/>
-    <w:lsdException w:name="List Table 1 Light Accent 2" w:uiPriority="46"/>
-    <w:lsdException w:name="List Table 2 Accent 2" w:uiPriority="47"/>
-    <w:lsdException w:name="List Table 3 Accent 2" w:uiPriority="48"/>
-    <w:lsdException w:name="List Table 4 Accent 2" w:uiPriority="49"/>
-    <w:lsdException w:name="List Table 5 Dark Accent 2" w:uiPriority="50"/>
-    <w:lsdException w:name="List Table 6 Colorful Accent 2" w:uiPriority="51"/>
-    <w:lsdException w:name="List Table 7 Colorful Accent 2" w:uiPriority="52"/>
-    <w:lsdException w:name="List Table 1 Light Accent 3" w:uiPriority="46"/>
-    <w:lsdException w:name="List Table 2 Accent 3" w:uiPriority="47"/>
-    <w:lsdException w:name="List Table 3 Accent 3" w:uiPriority="48"/>
-    <w:lsdException w:name="List Table 4 Accent 3" w:uiPriority="49"/>
-    <w:lsdException w:name="List Table 5 Dark Accent 3" w:uiPriority="50"/>
-    <w:lsdException w:name="List Table 6 Colorful Accent 3" w:uiPriority="51"/>
-    <w:lsdException w:name="List Table 7 Colorful Accent 3" w:uiPriority="52"/>
-    <w:lsdException w:name="List Table 1 Light Accent 4" w:uiPriority="46"/>
-    <w:lsdException w:name="List Table 2 Accent 4" w:uiPriority="47"/>
-    <w:lsdException w:name="List Table 3 Accent 4" w:uiPriority="48"/>
-    <w:lsdException w:name="List Table 4 Accent 4" w:uiPriority="49"/>
-    <w:lsdException w:name="List Table 5 Dark Accent 4" w:uiPriority="50"/>
-    <w:lsdException w:name="List Table 6 Colorful Accent 4" w:uiPriority="51"/>
-    <w:lsdException w:name="List Table 7 Colorful Accent 4" w:uiPriority="52"/>
-    <w:lsdException w:name="List Table 1 Light Accent 5" w:uiPriority="46"/>
-    <w:lsdException w:name="List Table 2 Accent 5" w:uiPriority="47"/>
-    <w:lsdException w:name="List Table 3 Accent 5" w:uiPriority="48"/>
-    <w:lsdException w:name="List Table 4 Accent 5" w:uiPriority="49"/>
-    <w:lsdException w:name="List Table 5 Dark Accent 5" w:uiPriority="50"/>
-    <w:lsdException w:name="List Table 6 Colorful Accent 5" w:uiPriority="51"/>
-    <w:lsdException w:name="List Table 7 Colorful Accent 5" w:uiPriority="52"/>
-    <w:lsdException w:name="List Table 1 Light Accent 6" w:uiPriority="46"/>
-    <w:lsdException w:name="List Table 2 Accent 6" w:uiPriority="47"/>
-    <w:lsdException w:name="List Table 3 Accent 6" w:uiPriority="48"/>
-    <w:lsdException w:name="List Table 4 Accent 6" w:uiPriority="49"/>
-    <w:lsdException w:name="List Table 5 Dark Accent 6" w:uiPriority="50"/>
-    <w:lsdException w:name="List Table 6 Colorful Accent 6" w:uiPriority="51"/>
-    <w:lsdException w:name="List Table 7 Colorful Accent 6" w:uiPriority="52"/>
+  <w:latentStyles w:defLockedState="0" w:defUIPriority="99" w:defSemiHidden="1" w:defUnhideWhenUsed="1" w:defQFormat="0" w:count="267">
+    <w:lsdException w:name="Normal" w:semiHidden="0" w:uiPriority="0" w:unhideWhenUsed="0" w:qFormat="1"/>
+    <w:lsdException w:name="heading 1" w:semiHidden="0" w:uiPriority="9" w:unhideWhenUsed="0" w:qFormat="1"/>
+    <w:lsdException w:name="heading 2" w:uiPriority="9" w:qFormat="1"/>
+    <w:lsdException w:name="heading 3" w:uiPriority="9" w:qFormat="1"/>
+    <w:lsdException w:name="heading 4" w:uiPriority="9" w:qFormat="1"/>
+    <w:lsdException w:name="heading 5" w:uiPriority="9" w:qFormat="1"/>
+    <w:lsdException w:name="heading 6" w:uiPriority="9" w:qFormat="1"/>
+    <w:lsdException w:name="heading 7" w:uiPriority="9" w:qFormat="1"/>
+    <w:lsdException w:name="heading 8" w:uiPriority="9" w:qFormat="1"/>
+    <w:lsdException w:name="heading 9" w:uiPriority="9" w:qFormat="1"/>
+    <w:lsdException w:name="toc 1" w:uiPriority="39"/>
+    <w:lsdException w:name="toc 2" w:uiPriority="39"/>
+    <w:lsdException w:name="toc 3" w:uiPriority="39"/>
+    <w:lsdException w:name="toc 4" w:uiPriority="39"/>
+    <w:lsdException w:name="toc 5" w:uiPriority="39"/>
+    <w:lsdException w:name="toc 6" w:uiPriority="39"/>
+    <w:lsdException w:name="toc 7" w:uiPriority="39"/>
+    <w:lsdException w:name="toc 8" w:uiPriority="39"/>
+    <w:lsdException w:name="toc 9" w:uiPriority="39"/>
+    <w:lsdException w:name="caption" w:uiPriority="35" w:qFormat="1"/>
+    <w:lsdException w:name="Title" w:semiHidden="0" w:uiPriority="10" w:unhideWhenUsed="0" w:qFormat="1"/>
+    <w:lsdException w:name="Default Paragraph Font" w:uiPriority="1"/>
+    <w:lsdException w:name="Subtitle" w:semiHidden="0" w:uiPriority="11" w:unhideWhenUsed="0" w:qFormat="1"/>
+    <w:lsdException w:name="Strong" w:semiHidden="0" w:uiPriority="22" w:unhideWhenUsed="0" w:qFormat="1"/>
+    <w:lsdException w:name="Emphasis" w:semiHidden="0" w:uiPriority="20" w:unhideWhenUsed="0" w:qFormat="1"/>
+    <w:lsdException w:name="Table Grid" w:semiHidden="0" w:uiPriority="59" w:unhideWhenUsed="0"/>
+    <w:lsdException w:name="Placeholder Text" w:unhideWhenUsed="0"/>
+    <w:lsdException w:name="No Spacing" w:semiHidden="0" w:uiPriority="1" w:unhideWhenUsed="0" w:qFormat="1"/>
+    <w:lsdException w:name="Light Shading" w:semiHidden="0" w:uiPriority="60" w:unhideWhenUsed="0"/>
+    <w:lsdException w:name="Light List" w:semiHidden="0" w:uiPriority="61" w:unhideWhenUsed="0"/>
+    <w:lsdException w:name="Light Grid" w:semiHidden="0" w:uiPriority="62" w:unhideWhenUsed="0"/>
+    <w:lsdException w:name="Medium Shading 1" w:semiHidden="0" w:uiPriority="63" w:unhideWhenUsed="0"/>
+    <w:lsdException w:name="Medium Shading 2" w:semiHidden="0" w:uiPriority="64" w:unhideWhenUsed="0"/>
+    <w:lsdException w:name="Medium List 1" w:semiHidden="0" w:uiPriority="65" w:unhideWhenUsed="0"/>
+    <w:lsdException w:name="Medium List 2" w:semiHidden="0" w:uiPriority="66" w:unhideWhenUsed="0"/>
+    <w:lsdException w:name="Medium Grid 1" w:semiHidden="0" w:uiPriority="67" w:unhideWhenUsed="0"/>
+    <w:lsdException w:name="Medium Grid 2" w:semiHidden="0" w:uiPriority="68" w:unhideWhenUsed="0"/>
+    <w:lsdException w:name="Medium Grid 3" w:semiHidden="0" w:uiPriority="69" w:unhideWhenUsed="0"/>
+    <w:lsdException w:name="Dark List" w:semiHidden="0" w:uiPriority="70" w:unhideWhenUsed="0"/>
+    <w:lsdException w:name="Colorful Shading" w:semiHidden="0" w:uiPriority="71" w:unhideWhenUsed="0"/>
+    <w:lsdException w:name="Colorful List" w:semiHidden="0" w:uiPriority="72" w:unhideWhenUsed="0"/>
+    <w:lsdException w:name="Colorful Grid" w:semiHidden="0" w:uiPriority="73" w:unhideWhenUsed="0"/>
+    <w:lsdException w:name="Light Shading Accent 1" w:semiHidden="0" w:uiPriority="60" w:unhideWhenUsed="0"/>
+    <w:lsdException w:name="Light List Accent 1" w:semiHidden="0" w:uiPriority="61" w:unhideWhenUsed="0"/>
+    <w:lsdException w:name="Light Grid Accent 1" w:semiHidden="0" w:uiPriority="62" w:unhideWhenUsed="0"/>
+    <w:lsdException w:name="Medium Shading 1 Accent 1" w:semiHidden="0" w:uiPriority="63" w:unhideWhenUsed="0"/>
+    <w:lsdException w:name="Medium Shading 2 Accent 1" w:semiHidden="0" w:uiPriority="64" w:unhideWhenUsed="0"/>
+    <w:lsdException w:name="Medium List 1 Accent 1" w:semiHidden="0" w:uiPriority="65" w:unhideWhenUsed="0"/>
+    <w:lsdException w:name="Revision" w:unhideWhenUsed="0"/>
+    <w:lsdException w:name="List Paragraph" w:semiHidden="0" w:uiPriority="34" w:unhideWhenUsed="0" w:qFormat="1"/>
+    <w:lsdException w:name="Quote" w:semiHidden="0" w:uiPriority="29" w:unhideWhenUsed="0" w:qFormat="1"/>
+    <w:lsdException w:name="Intense Quote" w:semiHidden="0" w:uiPriority="30" w:unhideWhenUsed="0" w:qFormat="1"/>
+    <w:lsdException w:name="Medium List 2 Accent 1" w:semiHidden="0" w:uiPriority="66" w:unhideWhenUsed="0"/>
+    <w:lsdException w:name="Medium Grid 1 Accent 1" w:semiHidden="0" w:uiPriority="67" w:unhideWhenUsed="0"/>
+    <w:lsdException w:name="Medium Grid 2 Accent 1" w:semiHidden="0" w:uiPriority="68" w:unhideWhenUsed="0"/>
+    <w:lsdException w:name="Medium Grid 3 Accent 1" w:semiHidden="0" w:uiPriority="69" w:unhideWhenUsed="0"/>
+    <w:lsdException w:name="Dark List Accent 1" w:semiHidden="0" w:uiPriority="70" w:unhideWhenUsed="0"/>
+    <w:lsdException w:name="Colorful Shading Accent 1" w:semiHidden="0" w:uiPriority="71" w:unhideWhenUsed="0"/>
+    <w:lsdException w:name="Colorful List Accent 1" w:semiHidden="0" w:uiPriority="72" w:unhideWhenUsed="0"/>
+    <w:lsdException w:name="Colorful Grid Accent 1" w:semiHidden="0" w:uiPriority="73" w:unhideWhenUsed="0"/>
+    <w:lsdException w:name="Light Shading Accent 2" w:semiHidden="0" w:uiPriority="60" w:unhideWhenUsed="0"/>
+    <w:lsdException w:name="Light List Accent 2" w:semiHidden="0" w:uiPriority="61" w:unhideWhenUsed="0"/>
+    <w:lsdException w:name="Light Grid Accent 2" w:semiHidden="0" w:uiPriority="62" w:unhideWhenUsed="0"/>
+    <w:lsdException w:name="Medium Shading 1 Accent 2" w:semiHidden="0" w:uiPriority="63" w:unhideWhenUsed="0"/>
+    <w:lsdException w:name="Medium Shading 2 Accent 2" w:semiHidden="0" w:uiPriority="64" w:unhideWhenUsed="0"/>
+    <w:lsdException w:name="Medium List 1 Accent 2" w:semiHidden="0" w:uiPriority="65" w:unhideWhenUsed="0"/>
+    <w:lsdException w:name="Medium List 2 Accent 2" w:semiHidden="0" w:uiPriority="66" w:unhideWhenUsed="0"/>
+    <w:lsdException w:name="Medium Grid 1 Accent 2" w:semiHidden="0" w:uiPriority="67" w:unhideWhenUsed="0"/>
+    <w:lsdException w:name="Medium Grid 2 Accent 2" w:semiHidden="0" w:uiPriority="68" w:unhideWhenUsed="0"/>
+    <w:lsdException w:name="Medium Grid 3 Accent 2" w:semiHidden="0" w:uiPriority="69" w:unhideWhenUsed="0"/>
+    <w:lsdException w:name="Dark List Accent 2" w:semiHidden="0" w:uiPriority="70" w:unhideWhenUsed="0"/>
+    <w:lsdException w:name="Colorful Shading Accent 2" w:semiHidden="0" w:uiPriority="71" w:unhideWhenUsed="0"/>
+    <w:lsdException w:name="Colorful List Accent 2" w:semiHidden="0" w:uiPriority="72" w:unhideWhenUsed="0"/>
+    <w:lsdException w:name="Colorful Grid Accent 2" w:semiHidden="0" w:uiPriority="73" w:unhideWhenUsed="0"/>
+    <w:lsdException w:name="Light Shading Accent 3" w:semiHidden="0" w:uiPriority="60" w:unhideWhenUsed="0"/>
+    <w:lsdException w:name="Light List Accent 3" w:semiHidden="0" w:uiPriority="61" w:unhideWhenUsed="0"/>
+    <w:lsdException w:name="Light Grid Accent 3" w:semiHidden="0" w:uiPriority="62" w:unhideWhenUsed="0"/>
+    <w:lsdException w:name="Medium Shading 1 Accent 3" w:semiHidden="0" w:uiPriority="63" w:unhideWhenUsed="0"/>
+    <w:lsdException w:name="Medium Shading 2 Accent 3" w:semiHidden="0" w:uiPriority="64" w:unhideWhenUsed="0"/>
+    <w:lsdException w:name="Medium List 1 Accent 3" w:semiHidden="0" w:uiPriority="65" w:unhideWhenUsed="0"/>
+    <w:lsdException w:name="Medium List 2 Accent 3" w:semiHidden="0" w:uiPriority="66" w:unhideWhenUsed="0"/>
+    <w:lsdException w:name="Medium Grid 1 Accent 3" w:semiHidden="0" w:uiPriority="67" w:unhideWhenUsed="0"/>
+    <w:lsdException w:name="Medium Grid 2 Accent 3" w:semiHidden="0" w:uiPriority="68" w:unhideWhenUsed="0"/>
+    <w:lsdException w:name="Medium Grid 3 Accent 3" w:semiHidden="0" w:uiPriority="69" w:unhideWhenUsed="0"/>
+    <w:lsdException w:name="Dark List Accent 3" w:semiHidden="0" w:uiPriority="70" w:unhideWhenUsed="0"/>
+    <w:lsdException w:name="Colorful Shading Accent 3" w:semiHidden="0" w:uiPriority="71" w:unhideWhenUsed="0"/>
+    <w:lsdException w:name="Colorful List Accent 3" w:semiHidden="0" w:uiPriority="72" w:unhideWhenUsed="0"/>
+    <w:lsdException w:name="Colorful Grid Accent 3" w:semiHidden="0" w:uiPriority="73" w:unhideWhenUsed="0"/>
+    <w:lsdException w:name="Light Shading Accent 4" w:semiHidden="0" w:uiPriority="60" w:unhideWhenUsed="0"/>
+    <w:lsdException w:name="Light List Accent 4" w:semiHidden="0" w:uiPriority="61" w:unhideWhenUsed="0"/>
+    <w:lsdException w:name="Light Grid Accent 4" w:semiHidden="0" w:uiPriority="62" w:unhideWhenUsed="0"/>
+    <w:lsdException w:name="Medium Shading 1 Accent 4" w:semiHidden="0" w:uiPriority="63" w:unhideWhenUsed="0"/>
+    <w:lsdException w:name="Medium Shading 2 Accent 4" w:semiHidden="0" w:uiPriority="64" w:unhideWhenUsed="0"/>
+    <w:lsdException w:name="Medium List 1 Accent 4" w:semiHidden="0" w:uiPriority="65" w:unhideWhenUsed="0"/>
+    <w:lsdException w:name="Medium List 2 Accent 4" w:semiHidden="0" w:uiPriority="66" w:unhideWhenUsed="0"/>
+    <w:lsdException w:name="Medium Grid 1 Accent 4" w:semiHidden="0" w:uiPriority="67" w:unhideWhenUsed="0"/>
+    <w:lsdException w:name="Medium Grid 2 Accent 4" w:semiHidden="0" w:uiPriority="68" w:unhideWhenUsed="0"/>
+    <w:lsdException w:name="Medium Grid 3 Accent 4" w:semiHidden="0" w:uiPriority="69" w:unhideWhenUsed="0"/>
+    <w:lsdException w:name="Dark List Accent 4" w:semiHidden="0" w:uiPriority="70" w:unhideWhenUsed="0"/>
+    <w:lsdException w:name="Colorful Shading Accent 4" w:semiHidden="0" w:uiPriority="71" w:unhideWhenUsed="0"/>
+    <w:lsdException w:name="Colorful List Accent 4" w:semiHidden="0" w:uiPriority="72" w:unhideWhenUsed="0"/>
+    <w:lsdException w:name="Colorful Grid Accent 4" w:semiHidden="0" w:uiPriority="73" w:unhideWhenUsed="0"/>
+    <w:lsdException w:name="Light Shading Accent 5" w:semiHidden="0" w:uiPriority="60" w:unhideWhenUsed="0"/>
+    <w:lsdException w:name="Light List Accent 5" w:semiHidden="0" w:uiPriority="61" w:unhideWhenUsed="0"/>
+    <w:lsdException w:name="Light Grid Accent 5" w:semiHidden="0" w:uiPriority="62" w:unhideWhenUsed="0"/>
+    <w:lsdException w:name="Medium Shading 1 Accent 5" w:semiHidden="0" w:uiPriority="63" w:unhideWhenUsed="0"/>
+    <w:lsdException w:name="Medium Shading 2 Accent 5" w:semiHidden="0" w:uiPriority="64" w:unhideWhenUsed="0"/>
+    <w:lsdException w:name="Medium List 1 Accent 5" w:semiHidden="0" w:uiPriority="65" w:unhideWhenUsed="0"/>
+    <w:lsdException w:name="Medium List 2 Accent 5" w:semiHidden="0" w:uiPriority="66" w:unhideWhenUsed="0"/>
+    <w:lsdException w:name="Medium Grid 1 Accent 5" w:semiHidden="0" w:uiPriority="67" w:unhideWhenUsed="0"/>
+    <w:lsdException w:name="Medium Grid 2 Accent 5" w:semiHidden="0" w:uiPriority="68" w:unhideWhenUsed="0"/>
+    <w:lsdException w:name="Medium Grid 3 Accent 5" w:semiHidden="0" w:uiPriority="69" w:unhideWhenUsed="0"/>
+    <w:lsdException w:name="Dark List Accent 5" w:semiHidden="0" w:uiPriority="70" w:unhideWhenUsed="0"/>
+    <w:lsdException w:name="Colorful Shading Accent 5" w:semiHidden="0" w:uiPriority="71" w:unhideWhenUsed="0"/>
+    <w:lsdException w:name="Colorful List Accent 5" w:semiHidden="0" w:uiPriority="72" w:unhideWhenUsed="0"/>
+    <w:lsdException w:name="Colorful Grid Accent 5" w:semiHidden="0" w:uiPriority="73" w:unhideWhenUsed="0"/>
+    <w:lsdException w:name="Light Shading Accent 6" w:semiHidden="0" w:uiPriority="60" w:unhideWhenUsed="0"/>
+    <w:lsdException w:name="Light List Accent 6" w:semiHidden="0" w:uiPriority="61" w:unhideWhenUsed="0"/>
+    <w:lsdException w:name="Light Grid Accent 6" w:semiHidden="0" w:uiPriority="62" w:unhideWhenUsed="0"/>
+    <w:lsdException w:name="Medium Shading 1 Accent 6" w:semiHidden="0" w:uiPriority="63" w:unhideWhenUsed="0"/>
+    <w:lsdException w:name="Medium Shading 2 Accent 6" w:semiHidden="0" w:uiPriority="64" w:unhideWhenUsed="0"/>
+    <w:lsdException w:name="Medium List 1 Accent 6" w:semiHidden="0" w:uiPriority="65" w:unhideWhenUsed="0"/>
+    <w:lsdException w:name="Medium List 2 Accent 6" w:semiHidden="0" w:uiPriority="66" w:unhideWhenUsed="0"/>
+    <w:lsdException w:name="Medium Grid 1 Accent 6" w:semiHidden="0" w:uiPriority="67" w:unhideWhenUsed="0"/>
+    <w:lsdException w:name="Medium Grid 2 Accent 6" w:semiHidden="0" w:uiPriority="68" w:unhideWhenUsed="0"/>
+    <w:lsdException w:name="Medium Grid 3 Accent 6" w:semiHidden="0" w:uiPriority="69" w:unhideWhenUsed="0"/>
+    <w:lsdException w:name="Dark List Accent 6" w:semiHidden="0" w:uiPriority="70" w:unhideWhenUsed="0"/>
+    <w:lsdException w:name="Colorful Shading Accent 6" w:semiHidden="0" w:uiPriority="71" w:unhideWhenUsed="0"/>
+    <w:lsdException w:name="Colorful List Accent 6" w:semiHidden="0" w:uiPriority="72" w:unhideWhenUsed="0"/>
+    <w:lsdException w:name="Colorful Grid Accent 6" w:semiHidden="0" w:uiPriority="73" w:unhideWhenUsed="0"/>
+    <w:lsdException w:name="Subtle Emphasis" w:semiHidden="0" w:uiPriority="19" w:unhideWhenUsed="0" w:qFormat="1"/>
+    <w:lsdException w:name="Intense Emphasis" w:semiHidden="0" w:uiPriority="21" w:unhideWhenUsed="0" w:qFormat="1"/>
+    <w:lsdException w:name="Subtle Reference" w:semiHidden="0" w:uiPriority="31" w:unhideWhenUsed="0" w:qFormat="1"/>
+    <w:lsdException w:name="Intense Reference" w:semiHidden="0" w:uiPriority="32" w:unhideWhenUsed="0" w:qFormat="1"/>
+    <w:lsdException w:name="Book Title" w:semiHidden="0" w:uiPriority="33" w:unhideWhenUsed="0" w:qFormat="1"/>
+    <w:lsdException w:name="Bibliography" w:uiPriority="37"/>
+    <w:lsdException w:name="TOC Heading" w:uiPriority="39" w:qFormat="1"/>
   </w:latentStyles>
   <w:style w:type="paragraph" w:default="1" w:styleId="Normal">
     <w:name w:val="Normal"/>
@@ -1080,6 +897,7 @@
     <w:uiPriority w:val="99"/>
     <w:semiHidden/>
     <w:unhideWhenUsed/>
+    <w:qFormat/>
     <w:tblPr>
       <w:tblInd w:w="0" w:type="dxa"/>
       <w:tblCellMar>

</xml_diff>